<commit_message>
Se sigue con el tema 3 de EC.
</commit_message>
<xml_diff>
--- a/DESARROLLO WEB CLIENTE/TEMAS RESUMIDOS/RESUMEN TEMA.03.docx
+++ b/DESARROLLO WEB CLIENTE/TEMAS RESUMIDOS/RESUMEN TEMA.03.docx
@@ -1,10 +1,10 @@
 
 <file path=word/document.xml><?xml version="1.0" encoding="utf-8"?>
-<w:document xmlns:wpc="http://schemas.microsoft.com/office/word/2010/wordprocessingCanvas" xmlns:mc="http://schemas.openxmlformats.org/markup-compatibility/2006" xmlns:o="urn:schemas-microsoft-com:office:office" xmlns:r="http://schemas.openxmlformats.org/officeDocument/2006/relationships" xmlns:m="http://schemas.openxmlformats.org/officeDocument/2006/math" xmlns:v="urn:schemas-microsoft-com:vml" xmlns:wp14="http://schemas.microsoft.com/office/word/2010/wordprocessingDrawing" xmlns:wp="http://schemas.openxmlformats.org/drawingml/2006/wordprocessingDrawing" xmlns:w10="urn:schemas-microsoft-com:office:word" xmlns:w="http://schemas.openxmlformats.org/wordprocessingml/2006/main" xmlns:w14="http://schemas.microsoft.com/office/word/2010/wordml" xmlns:w15="http://schemas.microsoft.com/office/word/2012/wordml" xmlns:wpg="http://schemas.microsoft.com/office/word/2010/wordprocessingGroup" xmlns:wpi="http://schemas.microsoft.com/office/word/2010/wordprocessingInk" xmlns:a="http://schemas.openxmlformats.org/drawingml/2006/main" xmlns:wne="http://schemas.microsoft.com/office/word/2006/wordml" xmlns:wps="http://schemas.microsoft.com/office/word/2010/wordprocessingShape" mc:Ignorable="w14 w15 wp14">
+<w:document xmlns:wpc="http://schemas.microsoft.com/office/word/2010/wordprocessingCanvas" xmlns:mc="http://schemas.openxmlformats.org/markup-compatibility/2006" xmlns:o="urn:schemas-microsoft-com:office:office" xmlns:r="http://schemas.openxmlformats.org/officeDocument/2006/relationships" xmlns:m="http://schemas.openxmlformats.org/officeDocument/2006/math" xmlns:v="urn:schemas-microsoft-com:vml" xmlns:wp="http://schemas.openxmlformats.org/drawingml/2006/wordprocessingDrawing" xmlns:w="http://schemas.openxmlformats.org/wordprocessingml/2006/main" xmlns:wpg="http://schemas.microsoft.com/office/word/2010/wordprocessingGroup" xmlns:wpi="http://schemas.microsoft.com/office/word/2010/wordprocessingInk" xmlns:a="http://schemas.openxmlformats.org/drawingml/2006/main" xmlns:wne="http://schemas.microsoft.com/office/word/2006/wordml" xmlns:wps="http://schemas.microsoft.com/office/word/2010/wordprocessingShape" xmlns:w10="urn:schemas-microsoft-com:office:word" xmlns:wp14="http://schemas.microsoft.com/office/word/2010/wordprocessingDrawing" xmlns:w14="http://schemas.microsoft.com/office/word/2010/wordml" xmlns:w15="http://schemas.microsoft.com/office/word/2012/wordml" xmlns:w16cex="http://schemas.microsoft.com/office/word/2018/wordml/cex" xmlns:w16cid="http://schemas.microsoft.com/office/word/2016/wordml/cid" xmlns:w16="http://schemas.microsoft.com/office/word/2018/wordml" xmlns:w16sdtdh="http://schemas.microsoft.com/office/word/2020/wordml/sdtdatahash" xmlns:w16se="http://schemas.microsoft.com/office/word/2015/wordml/symex" mc:Ignorable="w14 w15 w16se w16cid w16 w16cex w16sdtdh wp14">
   <w:body>
     <w:p>
       <w:pPr>
-        <w:pStyle w:val="754"/>
+        <w:pStyle w:val="764"/>
         <w:pBdr/>
         <w:spacing/>
         <w:ind/>
@@ -29,7 +29,7 @@
     </w:p>
     <w:p>
       <w:pPr>
-        <w:pStyle w:val="736"/>
+        <w:pStyle w:val="746"/>
         <w:pBdr/>
         <w:spacing/>
         <w:ind/>
@@ -54,17 +54,10 @@
           <w:highlight w:val="none"/>
         </w:rPr>
       </w:r>
-      <w:r/>
-      <w:r/>
-      <w:r>
-        <w:rPr>
-          <w:highlight w:val="none"/>
-        </w:rPr>
-      </w:r>
     </w:p>
     <w:p>
       <w:pPr>
-        <w:pStyle w:val="738"/>
+        <w:pStyle w:val="748"/>
         <w:pBdr/>
         <w:spacing/>
         <w:ind/>
@@ -107,7 +100,11 @@
       <w:r>
         <w:t xml:space="preserve">ódigo fuente de la misma.</w:t>
       </w:r>
-      <w:r/>
+      <w:r>
+        <w:rPr>
+          <w:highlight w:val="none"/>
+        </w:rPr>
+      </w:r>
     </w:p>
     <w:p>
       <w:pPr>
@@ -124,6 +121,11 @@
           <w:highlight w:val="none"/>
         </w:rPr>
         <w:t xml:space="preserve">El Modelo de Objetos del Documento (DOM), describe el contenido del documento como un conjunto de objetos, sobre los que un programa de JavaScript puede interactuar.</w:t>
+      </w:r>
+      <w:r>
+        <w:rPr>
+          <w:highlight w:val="none"/>
+        </w:rPr>
       </w:r>
       <w:r>
         <w:rPr>
@@ -164,6 +166,11 @@
           <w:highlight w:val="none"/>
         </w:rPr>
         <w:t xml:space="preserve">ógica de los documentos y el modo en el que se acceden y se manipulan.</w:t>
+      </w:r>
+      <w:r>
+        <w:rPr>
+          <w:highlight w:val="none"/>
+        </w:rPr>
       </w:r>
       <w:r>
         <w:rPr>
@@ -234,6 +241,11 @@
           <w:highlight w:val="none"/>
         </w:rPr>
         <w:t xml:space="preserve">nombreObjeto.propiedad</w:t>
+      </w:r>
+      <w:r>
+        <w:rPr>
+          <w:highlight w:val="none"/>
+        </w:rPr>
       </w:r>
       <w:r>
         <w:rPr>
@@ -289,6 +301,11 @@
           <w:highlight w:val="none"/>
         </w:rPr>
       </w:r>
+      <w:r>
+        <w:rPr>
+          <w:highlight w:val="none"/>
+        </w:rPr>
+      </w:r>
     </w:p>
     <w:p>
       <w:pPr>
@@ -331,6 +348,11 @@
           <w:highlight w:val="none"/>
         </w:rPr>
       </w:r>
+      <w:r>
+        <w:rPr>
+          <w:highlight w:val="none"/>
+        </w:rPr>
+      </w:r>
     </w:p>
     <w:p>
       <w:pPr>
@@ -360,6 +382,11 @@
           <w:highlight w:val="none"/>
         </w:rPr>
       </w:r>
+      <w:r>
+        <w:rPr>
+          <w:highlight w:val="none"/>
+        </w:rPr>
+      </w:r>
     </w:p>
     <w:p>
       <w:pPr>
@@ -382,6 +409,11 @@
           <w:highlight w:val="none"/>
         </w:rPr>
         <w:t xml:space="preserve">ía de objetos del navegador:</w:t>
+      </w:r>
+      <w:r>
+        <w:rPr>
+          <w:highlight w:val="none"/>
+        </w:rPr>
       </w:r>
       <w:r>
         <w:rPr>
@@ -476,23 +508,6 @@
           <w:highlight w:val="none"/>
         </w:rPr>
       </w:r>
-    </w:p>
-    <w:p>
-      <w:pPr>
-        <w:pStyle w:val="738"/>
-        <w:pBdr/>
-        <w:spacing/>
-        <w:ind/>
-        <w:rPr>
-          <w:highlight w:val="none"/>
-        </w:rPr>
-      </w:pPr>
-      <w:r>
-        <w:rPr>
-          <w:highlight w:val="none"/>
-        </w:rPr>
-        <w:t xml:space="preserve">1.1.- Objeto navigator</w:t>
-      </w:r>
       <w:r>
         <w:rPr>
           <w:highlight w:val="none"/>
@@ -501,38 +516,10 @@
     </w:p>
     <w:p>
       <w:pPr>
-        <w:pBdr/>
-        <w:spacing/>
-        <w:ind/>
-        <w:jc w:val="both"/>
-        <w:rPr>
-          <w:highlight w:val="none"/>
-        </w:rPr>
-      </w:pPr>
-      <w:r>
-        <w:rPr>
-          <w:highlight w:val="none"/>
-        </w:rPr>
-        <w:t xml:space="preserve">Este objeto navigator, contiene informaci</w:t>
-      </w:r>
-      <w:r>
-        <w:rPr>
-          <w:highlight w:val="none"/>
-        </w:rPr>
-        <w:t xml:space="preserve">ón sobre el navegador que estamos utilizando cuando abrimos una URL o un documento local.</w:t>
-      </w:r>
-      <w:r>
-        <w:rPr>
-          <w:highlight w:val="none"/>
-        </w:rPr>
-      </w:r>
-    </w:p>
-    <w:p>
-      <w:pPr>
-        <w:pBdr/>
-        <w:spacing/>
-        <w:ind/>
-        <w:jc w:val="both"/>
+        <w:pStyle w:val="748"/>
+        <w:pBdr/>
+        <w:spacing/>
+        <w:ind/>
         <w:rPr>
           <w:highlight w:val="none"/>
         </w:rPr>
@@ -543,197 +530,12 @@
           <w:bCs/>
           <w:highlight w:val="none"/>
         </w:rPr>
-        <w:t xml:space="preserve">appCodeName</w:t>
       </w:r>
       <w:r>
         <w:rPr>
           <w:highlight w:val="none"/>
         </w:rPr>
-        <w:t xml:space="preserve">: cadena que contiene el nombre en c</w:t>
-      </w:r>
-      <w:r>
-        <w:rPr>
-          <w:highlight w:val="none"/>
-        </w:rPr>
-        <w:t xml:space="preserve">ódigo del navegador.</w:t>
-      </w:r>
-      <w:r>
-        <w:rPr>
-          <w:highlight w:val="none"/>
-        </w:rPr>
-      </w:r>
-    </w:p>
-    <w:p>
-      <w:pPr>
-        <w:pBdr/>
-        <w:spacing/>
-        <w:ind/>
-        <w:jc w:val="both"/>
-        <w:rPr>
-          <w:highlight w:val="none"/>
-        </w:rPr>
-      </w:pPr>
-      <w:r>
-        <w:rPr>
-          <w:b/>
-          <w:bCs/>
-          <w:highlight w:val="none"/>
-        </w:rPr>
-        <w:t xml:space="preserve">appName</w:t>
-      </w:r>
-      <w:r>
-        <w:rPr>
-          <w:highlight w:val="none"/>
-        </w:rPr>
-        <w:t xml:space="preserve">: cadena que contiene el nombre del cliente.</w:t>
-      </w:r>
-      <w:r>
-        <w:rPr>
-          <w:highlight w:val="none"/>
-        </w:rPr>
-      </w:r>
-    </w:p>
-    <w:p>
-      <w:pPr>
-        <w:pBdr/>
-        <w:spacing/>
-        <w:ind/>
-        <w:jc w:val="both"/>
-        <w:rPr>
-          <w:highlight w:val="none"/>
-        </w:rPr>
-      </w:pPr>
-      <w:r>
-        <w:rPr>
-          <w:b/>
-          <w:bCs/>
-          <w:highlight w:val="none"/>
-        </w:rPr>
-        <w:t xml:space="preserve">appVersion</w:t>
-      </w:r>
-      <w:r>
-        <w:rPr>
-          <w:highlight w:val="none"/>
-        </w:rPr>
-        <w:t xml:space="preserve">: cadena que contiene informaci</w:t>
-      </w:r>
-      <w:r>
-        <w:rPr>
-          <w:highlight w:val="none"/>
-        </w:rPr>
-        <w:t xml:space="preserve">ón sobre la versi</w:t>
-      </w:r>
-      <w:r>
-        <w:rPr>
-          <w:highlight w:val="none"/>
-        </w:rPr>
-        <w:t xml:space="preserve">ón del cliente.</w:t>
-      </w:r>
-      <w:r>
-        <w:rPr>
-          <w:highlight w:val="none"/>
-        </w:rPr>
-      </w:r>
-    </w:p>
-    <w:p>
-      <w:pPr>
-        <w:pBdr/>
-        <w:spacing/>
-        <w:ind/>
-        <w:jc w:val="both"/>
-        <w:rPr>
-          <w:highlight w:val="none"/>
-        </w:rPr>
-      </w:pPr>
-      <w:r>
-        <w:rPr>
-          <w:b/>
-          <w:bCs/>
-          <w:highlight w:val="none"/>
-        </w:rPr>
-        <w:t xml:space="preserve">cookieEnabled</w:t>
-      </w:r>
-      <w:r>
-        <w:rPr>
-          <w:highlight w:val="none"/>
-        </w:rPr>
-        <w:t xml:space="preserve">: determina si las cookies estan o no habilitadas en el navegador.</w:t>
-      </w:r>
-      <w:r>
-        <w:rPr>
-          <w:highlight w:val="none"/>
-        </w:rPr>
-      </w:r>
-    </w:p>
-    <w:p>
-      <w:pPr>
-        <w:pBdr/>
-        <w:spacing/>
-        <w:ind/>
-        <w:jc w:val="both"/>
-        <w:rPr>
-          <w:highlight w:val="none"/>
-        </w:rPr>
-      </w:pPr>
-      <w:r>
-        <w:rPr>
-          <w:b/>
-          <w:bCs/>
-          <w:highlight w:val="none"/>
-        </w:rPr>
-        <w:t xml:space="preserve">platform</w:t>
-      </w:r>
-      <w:r>
-        <w:rPr>
-          <w:highlight w:val="none"/>
-        </w:rPr>
-        <w:t xml:space="preserve">: cadena con la plataforma sobre la que est</w:t>
-      </w:r>
-      <w:r>
-        <w:rPr>
-          <w:highlight w:val="none"/>
-        </w:rPr>
-        <w:t xml:space="preserve">á ejecutando el programa cliente.</w:t>
-      </w:r>
-      <w:r>
-        <w:rPr>
-          <w:highlight w:val="none"/>
-        </w:rPr>
-      </w:r>
-    </w:p>
-    <w:p>
-      <w:pPr>
-        <w:pBdr/>
-        <w:spacing/>
-        <w:ind/>
-        <w:jc w:val="both"/>
-        <w:rPr/>
-      </w:pPr>
-      <w:r>
-        <w:rPr>
-          <w:b/>
-          <w:bCs/>
-          <w:highlight w:val="none"/>
-        </w:rPr>
-        <w:t xml:space="preserve">userAgent</w:t>
-      </w:r>
-      <w:r>
-        <w:rPr>
-          <w:highlight w:val="none"/>
-        </w:rPr>
-        <w:t xml:space="preserve">: cadena que contiene la cabecera completa del agente enviada en una petici</w:t>
-      </w:r>
-      <w:r>
-        <w:rPr>
-          <w:highlight w:val="none"/>
-        </w:rPr>
-        <w:t xml:space="preserve">ón HTTP. Contiene la informaci</w:t>
-      </w:r>
-      <w:r>
-        <w:rPr>
-          <w:highlight w:val="none"/>
-        </w:rPr>
-        <w:t xml:space="preserve">ón de las propiedades appCodeName y appVersion.</w:t>
+        <w:t xml:space="preserve">1.1.- Objeto navigator</w:t>
       </w:r>
       <w:r>
         <w:rPr>
@@ -748,17 +550,41 @@
     </w:p>
     <w:p>
       <w:pPr>
-        <w:pStyle w:val="916"/>
-        <w:numPr>
-          <w:ilvl w:val="0"/>
-          <w:numId w:val="38"/>
-        </w:numPr>
         <w:pBdr/>
         <w:spacing/>
         <w:ind/>
         <w:jc w:val="both"/>
-        <w:rPr/>
-      </w:pPr>
+        <w:rPr>
+          <w:highlight w:val="none"/>
+        </w:rPr>
+      </w:pPr>
+      <w:r>
+        <w:rPr>
+          <w:highlight w:val="none"/>
+        </w:rPr>
+        <w:t xml:space="preserve">Este objeto </w:t>
+      </w:r>
+      <w:r>
+        <w:rPr>
+          <w:rFonts w:ascii="Courier New" w:hAnsi="Courier New" w:eastAsia="Courier New" w:cs="Courier New"/>
+          <w:b w:val="0"/>
+          <w:bCs w:val="0"/>
+          <w:highlight w:val="none"/>
+        </w:rPr>
+        <w:t xml:space="preserve">navigator</w:t>
+      </w:r>
+      <w:r>
+        <w:rPr>
+          <w:highlight w:val="none"/>
+        </w:rPr>
+        <w:t xml:space="preserve">, contiene informaci</w:t>
+      </w:r>
+      <w:r>
+        <w:rPr>
+          <w:highlight w:val="none"/>
+        </w:rPr>
+        <w:t xml:space="preserve">ón sobre el navegador que estamos utilizando cuando abrimos una URL o un documento local.</w:t>
+      </w:r>
       <w:r>
         <w:rPr>
           <w:highlight w:val="none"/>
@@ -774,10 +600,214 @@
       <w:pPr>
         <w:pBdr/>
         <w:spacing/>
-        <w:ind w:firstLine="0" w:left="1417"/>
+        <w:ind/>
         <w:jc w:val="both"/>
-        <w:rPr/>
-      </w:pPr>
+        <w:rPr>
+          <w:b/>
+          <w:bCs/>
+          <w:highlight w:val="none"/>
+        </w:rPr>
+      </w:pPr>
+      <w:r>
+        <w:rPr>
+          <w:b/>
+          <w:bCs/>
+          <w:highlight w:val="none"/>
+        </w:rPr>
+        <mc:AlternateContent>
+          <mc:Choice Requires="wpg">
+            <w:drawing>
+              <wp:inline xmlns:wp="http://schemas.openxmlformats.org/drawingml/2006/wordprocessingDrawing" distT="0" distB="0" distL="0" distR="0">
+                <wp:extent cx="6184900" cy="3273312"/>
+                <wp:effectExtent l="0" t="0" r="0" b="0"/>
+                <wp:docPr id="2" name=""/>
+                <wp:cNvGraphicFramePr>
+                  <a:graphicFrameLocks xmlns:a="http://schemas.openxmlformats.org/drawingml/2006/main" noChangeAspect="1"/>
+                </wp:cNvGraphicFramePr>
+                <a:graphic xmlns:a="http://schemas.openxmlformats.org/drawingml/2006/main">
+                  <a:graphicData uri="http://schemas.openxmlformats.org/drawingml/2006/picture">
+                    <pic:pic xmlns:pic="http://schemas.openxmlformats.org/drawingml/2006/picture">
+                      <pic:nvPicPr>
+                        <pic:cNvPr id="1245756517" name=""/>
+                        <pic:cNvPicPr>
+                          <a:picLocks noChangeAspect="1"/>
+                        </pic:cNvPicPr>
+                        <pic:nvPr/>
+                      </pic:nvPicPr>
+                      <pic:blipFill>
+                        <a:blip r:embed="rId11"/>
+                        <a:stretch/>
+                      </pic:blipFill>
+                      <pic:spPr bwMode="auto">
+                        <a:xfrm>
+                          <a:off x="0" y="0"/>
+                          <a:ext cx="6184899" cy="3273312"/>
+                        </a:xfrm>
+                        <a:prstGeom prst="rect">
+                          <a:avLst/>
+                        </a:prstGeom>
+                      </pic:spPr>
+                    </pic:pic>
+                  </a:graphicData>
+                </a:graphic>
+              </wp:inline>
+            </w:drawing>
+          </mc:Choice>
+          <mc:Fallback>
+            <w:pict>
+              <v:shapetype id="_x0000_t75" coordsize="21600,21600" o:spt="75" o:preferrelative="t" path="m@4@5l@4@11@9@11@9@5xe" filled="f" stroked="f">
+                <v:stroke joinstyle="miter"/>
+                <v:formulas>
+                  <v:f eqn="if lineDrawn pixelLineWidth 0"/>
+                  <v:f eqn="sum @0 1 0"/>
+                  <v:f eqn="sum 0 0 @1"/>
+                  <v:f eqn="prod @2 1 2"/>
+                  <v:f eqn="prod @3 21600 pixelWidth"/>
+                  <v:f eqn="prod @3 21600 pixelHeight"/>
+                  <v:f eqn="sum @0 0 1"/>
+                  <v:f eqn="prod @6 1 2"/>
+                  <v:f eqn="prod @7 21600 pixelWidth"/>
+                  <v:f eqn="sum @8 21600 0"/>
+                  <v:f eqn="prod @7 21600 pixelHeight"/>
+                  <v:f eqn="sum @10 21600 0"/>
+                </v:formulas>
+                <v:path o:extrusionok="f" gradientshapeok="t" o:connecttype="rect"/>
+                <o:lock v:ext="edit" aspectratio="t"/>
+              </v:shapetype>
+              <v:shape id="_x0000_i1" o:spid="_x0000_s1" type="#_x0000_t75" style="width:487.00pt;height:257.74pt;mso-wrap-distance-left:0.00pt;mso-wrap-distance-top:0.00pt;mso-wrap-distance-right:0.00pt;mso-wrap-distance-bottom:0.00pt;z-index:1;" stroked="false">
+                <v:imagedata r:id="rId11" o:title=""/>
+                <o:lock v:ext="edit" rotation="t"/>
+              </v:shape>
+            </w:pict>
+          </mc:Fallback>
+        </mc:AlternateContent>
+      </w:r>
+      <w:r>
+        <w:rPr>
+          <w:b/>
+          <w:bCs/>
+          <w:highlight w:val="none"/>
+        </w:rPr>
+      </w:r>
+    </w:p>
+    <w:p>
+      <w:pPr>
+        <w:pBdr/>
+        <w:spacing/>
+        <w:ind/>
+        <w:jc w:val="both"/>
+        <w:rPr>
+          <w:b w:val="0"/>
+          <w:bCs w:val="0"/>
+          <w:highlight w:val="none"/>
+        </w:rPr>
+      </w:pPr>
+      <w:r>
+        <w:rPr>
+          <w:b w:val="0"/>
+          <w:bCs w:val="0"/>
+          <w:highlight w:val="none"/>
+        </w:rPr>
+        <w:t xml:space="preserve">Mas informaci</w:t>
+      </w:r>
+      <w:r>
+        <w:rPr>
+          <w:b w:val="0"/>
+          <w:bCs w:val="0"/>
+          <w:highlight w:val="none"/>
+        </w:rPr>
+        <w:t xml:space="preserve">ón: </w:t>
+      </w:r>
+      <w:r>
+        <w:rPr>
+          <w:b w:val="0"/>
+          <w:bCs w:val="0"/>
+          <w:highlight w:val="none"/>
+        </w:rPr>
+      </w:r>
+      <w:hyperlink r:id="rId12" w:tooltip="https://developer.mozilla.org/es/docs/Web/API/Navigator" w:history="1">
+        <w:r>
+          <w:rPr>
+            <w:rStyle w:val="904"/>
+            <w:b w:val="0"/>
+            <w:bCs w:val="0"/>
+            <w:highlight w:val="none"/>
+          </w:rPr>
+          <w:t xml:space="preserve">https://developer.mozilla.org/es/docs/Web/API/Navigator</w:t>
+        </w:r>
+        <w:r>
+          <w:rPr>
+            <w:rStyle w:val="904"/>
+            <w:b w:val="0"/>
+            <w:bCs w:val="0"/>
+            <w:highlight w:val="none"/>
+          </w:rPr>
+        </w:r>
+        <w:r>
+          <w:rPr>
+            <w:rStyle w:val="904"/>
+            <w:b w:val="0"/>
+            <w:bCs w:val="0"/>
+            <w:highlight w:val="none"/>
+          </w:rPr>
+        </w:r>
+      </w:hyperlink>
+      <w:r>
+        <w:rPr>
+          <w:b w:val="0"/>
+          <w:bCs w:val="0"/>
+          <w:highlight w:val="none"/>
+        </w:rPr>
+      </w:r>
+      <w:r>
+        <w:rPr>
+          <w:b w:val="0"/>
+          <w:bCs w:val="0"/>
+          <w:highlight w:val="none"/>
+        </w:rPr>
+      </w:r>
+      <w:r>
+        <w:rPr>
+          <w:b w:val="0"/>
+          <w:bCs w:val="0"/>
+          <w:highlight w:val="none"/>
+        </w:rPr>
+      </w:r>
+      <w:r>
+        <w:rPr>
+          <w:b w:val="0"/>
+          <w:bCs w:val="0"/>
+          <w:highlight w:val="none"/>
+        </w:rPr>
+      </w:r>
+    </w:p>
+    <w:p>
+      <w:pPr>
+        <w:pStyle w:val="748"/>
+        <w:pBdr/>
+        <w:spacing/>
+        <w:ind/>
+        <w:rPr>
+          <w:highlight w:val="none"/>
+        </w:rPr>
+      </w:pPr>
+      <w:r>
+        <w:rPr>
+          <w:highlight w:val="none"/>
+        </w:rPr>
+        <w:t xml:space="preserve">1.2.- Objeto location.</w:t>
+      </w:r>
+      <w:r>
+        <w:rPr>
+          <w:highlight w:val="none"/>
+        </w:rPr>
+      </w:r>
+      <w:r/>
+      <w:r>
+        <w:rPr>
+          <w:highlight w:val="none"/>
+        </w:rPr>
+      </w:r>
       <w:r>
         <w:rPr>
           <w:highlight w:val="none"/>
@@ -789,12 +819,377 @@
         </w:rPr>
       </w:r>
     </w:p>
+    <w:p>
+      <w:pPr>
+        <w:pBdr/>
+        <w:spacing/>
+        <w:ind w:firstLine="0" w:left="0"/>
+        <w:jc w:val="both"/>
+        <w:rPr>
+          <w:highlight w:val="none"/>
+        </w:rPr>
+      </w:pPr>
+      <w:r>
+        <w:rPr>
+          <w:highlight w:val="none"/>
+        </w:rPr>
+        <w:t xml:space="preserve">El objeto </w:t>
+      </w:r>
+      <w:r>
+        <w:rPr>
+          <w:rFonts w:ascii="Courier New" w:hAnsi="Courier New" w:eastAsia="Courier New" w:cs="Courier New"/>
+          <w:highlight w:val="none"/>
+        </w:rPr>
+        <w:t xml:space="preserve">location </w:t>
+      </w:r>
+      <w:r>
+        <w:rPr>
+          <w:highlight w:val="none"/>
+        </w:rPr>
+        <w:t xml:space="preserve">contiene informaci</w:t>
+      </w:r>
+      <w:r>
+        <w:rPr>
+          <w:highlight w:val="none"/>
+        </w:rPr>
+        <w:t xml:space="preserve">ón referente a la URL actual. </w:t>
+      </w:r>
+      <w:r>
+        <w:rPr>
+          <w:highlight w:val="none"/>
+        </w:rPr>
+      </w:r>
+      <w:r>
+        <w:rPr>
+          <w:highlight w:val="none"/>
+        </w:rPr>
+      </w:r>
+      <w:r>
+        <w:rPr>
+          <w:highlight w:val="none"/>
+        </w:rPr>
+        <w:t xml:space="preserve">Es parte del objeto </w:t>
+      </w:r>
+      <w:r>
+        <w:rPr>
+          <w:rFonts w:ascii="Courier New" w:hAnsi="Courier New" w:eastAsia="Courier New" w:cs="Courier New"/>
+          <w:highlight w:val="none"/>
+        </w:rPr>
+        <w:t xml:space="preserve">window </w:t>
+      </w:r>
+      <w:r>
+        <w:rPr>
+          <w:highlight w:val="none"/>
+        </w:rPr>
+        <w:t xml:space="preserve">y accedemos a </w:t>
+      </w:r>
+      <w:r>
+        <w:rPr>
+          <w:highlight w:val="none"/>
+        </w:rPr>
+        <w:t xml:space="preserve">él a tra</w:t>
+      </w:r>
+      <w:r>
+        <w:rPr>
+          <w:highlight w:val="none"/>
+        </w:rPr>
+        <w:t xml:space="preserve">v</w:t>
+      </w:r>
+      <w:r>
+        <w:rPr>
+          <w:highlight w:val="none"/>
+        </w:rPr>
+        <w:t xml:space="preserve">és de la propiedad </w:t>
+      </w:r>
+      <w:r>
+        <w:rPr>
+          <w:rFonts w:ascii="Courier New" w:hAnsi="Courier New" w:eastAsia="Courier New" w:cs="Courier New"/>
+          <w:highlight w:val="none"/>
+        </w:rPr>
+        <w:t xml:space="preserve">window.location.</w:t>
+      </w:r>
+      <w:r>
+        <w:rPr>
+          <w:highlight w:val="none"/>
+        </w:rPr>
+      </w:r>
+      <w:r>
+        <w:rPr>
+          <w:highlight w:val="none"/>
+        </w:rPr>
+      </w:r>
+    </w:p>
+    <w:p>
+      <w:pPr>
+        <w:pBdr/>
+        <w:spacing/>
+        <w:ind w:firstLine="0" w:left="0"/>
+        <w:jc w:val="both"/>
+        <w:rPr>
+          <w:rFonts w:ascii="Courier New" w:hAnsi="Courier New" w:eastAsia="Courier New" w:cs="Courier New"/>
+          <w:highlight w:val="none"/>
+        </w:rPr>
+      </w:pPr>
+      <w:r>
+        <w:rPr>
+          <w:rFonts w:ascii="Courier New" w:hAnsi="Courier New" w:eastAsia="Courier New" w:cs="Courier New"/>
+          <w:highlight w:val="none"/>
+        </w:rPr>
+        <mc:AlternateContent>
+          <mc:Choice Requires="wpg">
+            <w:drawing>
+              <wp:inline xmlns:wp="http://schemas.openxmlformats.org/drawingml/2006/wordprocessingDrawing" distT="0" distB="0" distL="0" distR="0">
+                <wp:extent cx="6184900" cy="2704041"/>
+                <wp:effectExtent l="0" t="0" r="0" b="0"/>
+                <wp:docPr id="3" name=""/>
+                <wp:cNvGraphicFramePr>
+                  <a:graphicFrameLocks xmlns:a="http://schemas.openxmlformats.org/drawingml/2006/main" noChangeAspect="1"/>
+                </wp:cNvGraphicFramePr>
+                <a:graphic xmlns:a="http://schemas.openxmlformats.org/drawingml/2006/main">
+                  <a:graphicData uri="http://schemas.openxmlformats.org/drawingml/2006/picture">
+                    <pic:pic xmlns:pic="http://schemas.openxmlformats.org/drawingml/2006/picture">
+                      <pic:nvPicPr>
+                        <pic:cNvPr id="311037984" name=""/>
+                        <pic:cNvPicPr>
+                          <a:picLocks noChangeAspect="1"/>
+                        </pic:cNvPicPr>
+                        <pic:nvPr/>
+                      </pic:nvPicPr>
+                      <pic:blipFill>
+                        <a:blip r:embed="rId13"/>
+                        <a:stretch/>
+                      </pic:blipFill>
+                      <pic:spPr bwMode="auto">
+                        <a:xfrm>
+                          <a:off x="0" y="0"/>
+                          <a:ext cx="6184899" cy="2704040"/>
+                        </a:xfrm>
+                        <a:prstGeom prst="rect">
+                          <a:avLst/>
+                        </a:prstGeom>
+                      </pic:spPr>
+                    </pic:pic>
+                  </a:graphicData>
+                </a:graphic>
+              </wp:inline>
+            </w:drawing>
+          </mc:Choice>
+          <mc:Fallback>
+            <w:pict>
+              <v:shapetype id="_x0000_t75" coordsize="21600,21600" o:spt="75" o:preferrelative="t" path="m@4@5l@4@11@9@11@9@5xe" filled="f" stroked="f">
+                <v:stroke joinstyle="miter"/>
+                <v:formulas>
+                  <v:f eqn="if lineDrawn pixelLineWidth 0"/>
+                  <v:f eqn="sum @0 1 0"/>
+                  <v:f eqn="sum 0 0 @1"/>
+                  <v:f eqn="prod @2 1 2"/>
+                  <v:f eqn="prod @3 21600 pixelWidth"/>
+                  <v:f eqn="prod @3 21600 pixelHeight"/>
+                  <v:f eqn="sum @0 0 1"/>
+                  <v:f eqn="prod @6 1 2"/>
+                  <v:f eqn="prod @7 21600 pixelWidth"/>
+                  <v:f eqn="sum @8 21600 0"/>
+                  <v:f eqn="prod @7 21600 pixelHeight"/>
+                  <v:f eqn="sum @10 21600 0"/>
+                </v:formulas>
+                <v:path o:extrusionok="f" gradientshapeok="t" o:connecttype="rect"/>
+                <o:lock v:ext="edit" aspectratio="t"/>
+              </v:shapetype>
+              <v:shape id="_x0000_i2" o:spid="_x0000_s2" type="#_x0000_t75" style="width:487.00pt;height:212.92pt;mso-wrap-distance-left:0.00pt;mso-wrap-distance-top:0.00pt;mso-wrap-distance-right:0.00pt;mso-wrap-distance-bottom:0.00pt;z-index:1;" stroked="false">
+                <v:imagedata r:id="rId13" o:title=""/>
+                <o:lock v:ext="edit" rotation="t"/>
+              </v:shape>
+            </w:pict>
+          </mc:Fallback>
+        </mc:AlternateContent>
+      </w:r>
+      <w:r>
+        <w:rPr>
+          <w:rFonts w:ascii="Courier New" w:hAnsi="Courier New" w:eastAsia="Courier New" w:cs="Courier New"/>
+          <w:highlight w:val="none"/>
+        </w:rPr>
+      </w:r>
+    </w:p>
+    <w:p>
+      <w:pPr>
+        <w:pBdr/>
+        <w:spacing/>
+        <w:ind w:firstLine="0" w:left="0"/>
+        <w:jc w:val="both"/>
+        <w:rPr>
+          <w:highlight w:val="none"/>
+        </w:rPr>
+      </w:pPr>
+      <w:r>
+        <w:rPr>
+          <w:rFonts w:ascii="Courier New" w:hAnsi="Courier New" w:eastAsia="Courier New" w:cs="Courier New"/>
+          <w:highlight w:val="none"/>
+        </w:rPr>
+        <mc:AlternateContent>
+          <mc:Choice Requires="wpg">
+            <w:drawing>
+              <wp:inline xmlns:wp="http://schemas.openxmlformats.org/drawingml/2006/wordprocessingDrawing" distT="0" distB="0" distL="0" distR="0">
+                <wp:extent cx="6184900" cy="1310511"/>
+                <wp:effectExtent l="0" t="0" r="0" b="0"/>
+                <wp:docPr id="4" name=""/>
+                <wp:cNvGraphicFramePr>
+                  <a:graphicFrameLocks xmlns:a="http://schemas.openxmlformats.org/drawingml/2006/main" noChangeAspect="1"/>
+                </wp:cNvGraphicFramePr>
+                <a:graphic xmlns:a="http://schemas.openxmlformats.org/drawingml/2006/main">
+                  <a:graphicData uri="http://schemas.openxmlformats.org/drawingml/2006/picture">
+                    <pic:pic xmlns:pic="http://schemas.openxmlformats.org/drawingml/2006/picture">
+                      <pic:nvPicPr>
+                        <pic:cNvPr id="808836383" name=""/>
+                        <pic:cNvPicPr>
+                          <a:picLocks noChangeAspect="1"/>
+                        </pic:cNvPicPr>
+                        <pic:nvPr/>
+                      </pic:nvPicPr>
+                      <pic:blipFill>
+                        <a:blip r:embed="rId14"/>
+                        <a:stretch/>
+                      </pic:blipFill>
+                      <pic:spPr bwMode="auto">
+                        <a:xfrm>
+                          <a:off x="0" y="0"/>
+                          <a:ext cx="6184899" cy="1310510"/>
+                        </a:xfrm>
+                        <a:prstGeom prst="rect">
+                          <a:avLst/>
+                        </a:prstGeom>
+                      </pic:spPr>
+                    </pic:pic>
+                  </a:graphicData>
+                </a:graphic>
+              </wp:inline>
+            </w:drawing>
+          </mc:Choice>
+          <mc:Fallback>
+            <w:pict>
+              <v:shapetype id="_x0000_t75" coordsize="21600,21600" o:spt="75" o:preferrelative="t" path="m@4@5l@4@11@9@11@9@5xe" filled="f" stroked="f">
+                <v:stroke joinstyle="miter"/>
+                <v:formulas>
+                  <v:f eqn="if lineDrawn pixelLineWidth 0"/>
+                  <v:f eqn="sum @0 1 0"/>
+                  <v:f eqn="sum 0 0 @1"/>
+                  <v:f eqn="prod @2 1 2"/>
+                  <v:f eqn="prod @3 21600 pixelWidth"/>
+                  <v:f eqn="prod @3 21600 pixelHeight"/>
+                  <v:f eqn="sum @0 0 1"/>
+                  <v:f eqn="prod @6 1 2"/>
+                  <v:f eqn="prod @7 21600 pixelWidth"/>
+                  <v:f eqn="sum @8 21600 0"/>
+                  <v:f eqn="prod @7 21600 pixelHeight"/>
+                  <v:f eqn="sum @10 21600 0"/>
+                </v:formulas>
+                <v:path o:extrusionok="f" gradientshapeok="t" o:connecttype="rect"/>
+                <o:lock v:ext="edit" aspectratio="t"/>
+              </v:shapetype>
+              <v:shape id="_x0000_i3" o:spid="_x0000_s3" type="#_x0000_t75" style="width:487.00pt;height:103.19pt;mso-wrap-distance-left:0.00pt;mso-wrap-distance-top:0.00pt;mso-wrap-distance-right:0.00pt;mso-wrap-distance-bottom:0.00pt;z-index:1;" stroked="false">
+                <v:imagedata r:id="rId14" o:title=""/>
+                <o:lock v:ext="edit" rotation="t"/>
+              </v:shape>
+            </w:pict>
+          </mc:Fallback>
+        </mc:AlternateContent>
+      </w:r>
+      <w:r>
+        <w:rPr>
+          <w:rFonts w:ascii="Courier New" w:hAnsi="Courier New" w:eastAsia="Courier New" w:cs="Courier New"/>
+          <w:highlight w:val="none"/>
+        </w:rPr>
+      </w:r>
+    </w:p>
+    <w:p>
+      <w:pPr>
+        <w:pBdr/>
+        <w:spacing/>
+        <w:ind w:firstLine="0" w:left="0"/>
+        <w:jc w:val="both"/>
+        <w:rPr>
+          <w:highlight w:val="none"/>
+        </w:rPr>
+      </w:pPr>
+      <w:r>
+        <w:rPr>
+          <w:highlight w:val="none"/>
+        </w:rPr>
+        <w:t xml:space="preserve">1.3.- Objeto Windows.</w:t>
+      </w:r>
+      <w:r>
+        <w:rPr>
+          <w:highlight w:val="none"/>
+        </w:rPr>
+      </w:r>
+    </w:p>
+    <w:p>
+      <w:pPr>
+        <w:pBdr/>
+        <w:spacing/>
+        <w:ind w:firstLine="0" w:left="0"/>
+        <w:jc w:val="both"/>
+        <w:rPr>
+          <w:highlight w:val="none"/>
+        </w:rPr>
+      </w:pPr>
+      <w:r>
+        <w:rPr>
+          <w:highlight w:val="none"/>
+        </w:rPr>
+      </w:r>
+      <w:r>
+        <w:rPr>
+          <w:highlight w:val="none"/>
+        </w:rPr>
+      </w:r>
+    </w:p>
+    <w:p>
+      <w:pPr>
+        <w:pBdr/>
+        <w:spacing/>
+        <w:ind w:firstLine="0" w:left="0"/>
+        <w:jc w:val="both"/>
+        <w:rPr>
+          <w:highlight w:val="none"/>
+        </w:rPr>
+      </w:pPr>
+      <w:r>
+        <w:rPr>
+          <w:highlight w:val="none"/>
+        </w:rPr>
+      </w:r>
+      <w:r>
+        <w:rPr>
+          <w:highlight w:val="none"/>
+        </w:rPr>
+      </w:r>
+    </w:p>
+    <w:p>
+      <w:pPr>
+        <w:pBdr/>
+        <w:spacing/>
+        <w:ind w:firstLine="0" w:left="1417"/>
+        <w:jc w:val="both"/>
+        <w:rPr/>
+      </w:pPr>
+      <w:r>
+        <w:rPr>
+          <w:highlight w:val="none"/>
+        </w:rPr>
+      </w:r>
+      <w:r>
+        <w:rPr>
+          <w:highlight w:val="none"/>
+        </w:rPr>
+      </w:r>
+      <w:r/>
+    </w:p>
     <w:sectPr>
       <w:footerReference w:type="default" r:id="rId9"/>
       <w:footnotePr/>
       <w:endnotePr/>
       <w:type w:val="nextPage"/>
-      <w:pgSz w:h="16838" w:orient="landscape" w:w="11906"/>
+      <w:pgSz w:h="16838" w:orient="portrait" w:w="11906"/>
       <w:pgMar w:top="1440" w:right="1083" w:bottom="1440" w:left="1083" w:header="709" w:footer="709" w:gutter="0"/>
       <w:cols w:num="1" w:sep="0" w:space="708" w:equalWidth="1"/>
     </w:sectPr>
@@ -839,7 +1234,7 @@
 <w:ftr xmlns:wpc="http://schemas.microsoft.com/office/word/2010/wordprocessingCanvas" xmlns:mc="http://schemas.openxmlformats.org/markup-compatibility/2006" xmlns:o="urn:schemas-microsoft-com:office:office" xmlns:r="http://schemas.openxmlformats.org/officeDocument/2006/relationships" xmlns:m="http://schemas.openxmlformats.org/officeDocument/2006/math" xmlns:v="urn:schemas-microsoft-com:vml" xmlns:wp14="http://schemas.microsoft.com/office/word/2010/wordprocessingDrawing" xmlns:wp="http://schemas.openxmlformats.org/drawingml/2006/wordprocessingDrawing" xmlns:w10="urn:schemas-microsoft-com:office:word" xmlns:w="http://schemas.openxmlformats.org/wordprocessingml/2006/main" xmlns:w14="http://schemas.microsoft.com/office/word/2010/wordml" xmlns:w15="http://schemas.microsoft.com/office/word/2012/wordml" xmlns:wpg="http://schemas.microsoft.com/office/word/2010/wordprocessingGroup" xmlns:wpi="http://schemas.microsoft.com/office/word/2010/wordprocessingInk" xmlns:wne="http://schemas.microsoft.com/office/word/2006/wordml" xmlns:a="http://schemas.openxmlformats.org/drawingml/2006/main" xmlns:wps="http://schemas.microsoft.com/office/word/2010/wordprocessingShape" mc:Ignorable="w14 w15 wp14">
   <w:p>
     <w:pPr>
-      <w:pStyle w:val="764"/>
+      <w:pStyle w:val="774"/>
       <w:pBdr/>
       <w:spacing/>
       <w:ind/>
@@ -856,7 +1251,7 @@
   </w:p>
   <w:p>
     <w:pPr>
-      <w:pStyle w:val="764"/>
+      <w:pStyle w:val="774"/>
       <w:pBdr/>
       <w:spacing/>
       <w:ind/>
@@ -6474,11 +6869,11 @@
     <w:lsdException w:name="Bibliography" w:uiPriority="37"/>
     <w:lsdException w:name="TOC Heading" w:uiPriority="39" w:qFormat="1"/>
   </w:latentStyles>
-  <w:style w:type="paragraph" w:styleId="736">
+  <w:style w:type="paragraph" w:styleId="746">
     <w:name w:val="Heading 1"/>
-    <w:basedOn w:val="912"/>
-    <w:next w:val="912"/>
-    <w:link w:val="737"/>
+    <w:basedOn w:val="922"/>
+    <w:next w:val="922"/>
+    <w:link w:val="747"/>
     <w:uiPriority w:val="9"/>
     <w:qFormat/>
     <w:pPr>
@@ -6495,9 +6890,9 @@
       <w:szCs w:val="40"/>
     </w:rPr>
   </w:style>
-  <w:style w:type="character" w:styleId="737">
+  <w:style w:type="character" w:styleId="747">
     <w:name w:val="Heading 1 Char"/>
-    <w:link w:val="736"/>
+    <w:link w:val="746"/>
     <w:uiPriority w:val="9"/>
     <w:pPr>
       <w:pBdr/>
@@ -6510,11 +6905,11 @@
       <w:szCs w:val="40"/>
     </w:rPr>
   </w:style>
-  <w:style w:type="paragraph" w:styleId="738">
+  <w:style w:type="paragraph" w:styleId="748">
     <w:name w:val="Heading 2"/>
-    <w:basedOn w:val="912"/>
-    <w:next w:val="912"/>
-    <w:link w:val="739"/>
+    <w:basedOn w:val="922"/>
+    <w:next w:val="922"/>
+    <w:link w:val="749"/>
     <w:uiPriority w:val="9"/>
     <w:unhideWhenUsed/>
     <w:qFormat/>
@@ -6531,9 +6926,9 @@
       <w:sz w:val="34"/>
     </w:rPr>
   </w:style>
-  <w:style w:type="character" w:styleId="739">
+  <w:style w:type="character" w:styleId="749">
     <w:name w:val="Heading 2 Char"/>
-    <w:link w:val="738"/>
+    <w:link w:val="748"/>
     <w:uiPriority w:val="9"/>
     <w:pPr>
       <w:pBdr/>
@@ -6545,11 +6940,11 @@
       <w:sz w:val="34"/>
     </w:rPr>
   </w:style>
-  <w:style w:type="paragraph" w:styleId="740">
+  <w:style w:type="paragraph" w:styleId="750">
     <w:name w:val="Heading 3"/>
-    <w:basedOn w:val="912"/>
-    <w:next w:val="912"/>
-    <w:link w:val="741"/>
+    <w:basedOn w:val="922"/>
+    <w:next w:val="922"/>
+    <w:link w:val="751"/>
     <w:uiPriority w:val="9"/>
     <w:unhideWhenUsed/>
     <w:qFormat/>
@@ -6567,9 +6962,9 @@
       <w:szCs w:val="30"/>
     </w:rPr>
   </w:style>
-  <w:style w:type="character" w:styleId="741">
+  <w:style w:type="character" w:styleId="751">
     <w:name w:val="Heading 3 Char"/>
-    <w:link w:val="740"/>
+    <w:link w:val="750"/>
     <w:uiPriority w:val="9"/>
     <w:pPr>
       <w:pBdr/>
@@ -6582,11 +6977,11 @@
       <w:szCs w:val="30"/>
     </w:rPr>
   </w:style>
-  <w:style w:type="paragraph" w:styleId="742">
+  <w:style w:type="paragraph" w:styleId="752">
     <w:name w:val="Heading 4"/>
-    <w:basedOn w:val="912"/>
-    <w:next w:val="912"/>
-    <w:link w:val="743"/>
+    <w:basedOn w:val="922"/>
+    <w:next w:val="922"/>
+    <w:link w:val="753"/>
     <w:uiPriority w:val="9"/>
     <w:unhideWhenUsed/>
     <w:qFormat/>
@@ -6606,9 +7001,9 @@
       <w:szCs w:val="26"/>
     </w:rPr>
   </w:style>
-  <w:style w:type="character" w:styleId="743">
+  <w:style w:type="character" w:styleId="753">
     <w:name w:val="Heading 4 Char"/>
-    <w:link w:val="742"/>
+    <w:link w:val="752"/>
     <w:uiPriority w:val="9"/>
     <w:pPr>
       <w:pBdr/>
@@ -6623,11 +7018,11 @@
       <w:szCs w:val="26"/>
     </w:rPr>
   </w:style>
-  <w:style w:type="paragraph" w:styleId="744">
+  <w:style w:type="paragraph" w:styleId="754">
     <w:name w:val="Heading 5"/>
-    <w:basedOn w:val="912"/>
-    <w:next w:val="912"/>
-    <w:link w:val="745"/>
+    <w:basedOn w:val="922"/>
+    <w:next w:val="922"/>
+    <w:link w:val="755"/>
     <w:uiPriority w:val="9"/>
     <w:unhideWhenUsed/>
     <w:qFormat/>
@@ -6647,9 +7042,9 @@
       <w:szCs w:val="24"/>
     </w:rPr>
   </w:style>
-  <w:style w:type="character" w:styleId="745">
+  <w:style w:type="character" w:styleId="755">
     <w:name w:val="Heading 5 Char"/>
-    <w:link w:val="744"/>
+    <w:link w:val="754"/>
     <w:uiPriority w:val="9"/>
     <w:pPr>
       <w:pBdr/>
@@ -6664,11 +7059,11 @@
       <w:szCs w:val="24"/>
     </w:rPr>
   </w:style>
-  <w:style w:type="paragraph" w:styleId="746">
+  <w:style w:type="paragraph" w:styleId="756">
     <w:name w:val="Heading 6"/>
-    <w:basedOn w:val="912"/>
-    <w:next w:val="912"/>
-    <w:link w:val="747"/>
+    <w:basedOn w:val="922"/>
+    <w:next w:val="922"/>
+    <w:link w:val="757"/>
     <w:uiPriority w:val="9"/>
     <w:unhideWhenUsed/>
     <w:qFormat/>
@@ -6688,9 +7083,9 @@
       <w:szCs w:val="22"/>
     </w:rPr>
   </w:style>
-  <w:style w:type="character" w:styleId="747">
+  <w:style w:type="character" w:styleId="757">
     <w:name w:val="Heading 6 Char"/>
-    <w:link w:val="746"/>
+    <w:link w:val="756"/>
     <w:uiPriority w:val="9"/>
     <w:pPr>
       <w:pBdr/>
@@ -6705,11 +7100,11 @@
       <w:szCs w:val="22"/>
     </w:rPr>
   </w:style>
-  <w:style w:type="paragraph" w:styleId="748">
+  <w:style w:type="paragraph" w:styleId="758">
     <w:name w:val="Heading 7"/>
-    <w:basedOn w:val="912"/>
-    <w:next w:val="912"/>
-    <w:link w:val="749"/>
+    <w:basedOn w:val="922"/>
+    <w:next w:val="922"/>
+    <w:link w:val="759"/>
     <w:uiPriority w:val="9"/>
     <w:unhideWhenUsed/>
     <w:qFormat/>
@@ -6731,9 +7126,9 @@
       <w:szCs w:val="22"/>
     </w:rPr>
   </w:style>
-  <w:style w:type="character" w:styleId="749">
+  <w:style w:type="character" w:styleId="759">
     <w:name w:val="Heading 7 Char"/>
-    <w:link w:val="748"/>
+    <w:link w:val="758"/>
     <w:uiPriority w:val="9"/>
     <w:pPr>
       <w:pBdr/>
@@ -6750,11 +7145,11 @@
       <w:szCs w:val="22"/>
     </w:rPr>
   </w:style>
-  <w:style w:type="paragraph" w:styleId="750">
+  <w:style w:type="paragraph" w:styleId="760">
     <w:name w:val="Heading 8"/>
-    <w:basedOn w:val="912"/>
-    <w:next w:val="912"/>
-    <w:link w:val="751"/>
+    <w:basedOn w:val="922"/>
+    <w:next w:val="922"/>
+    <w:link w:val="761"/>
     <w:uiPriority w:val="9"/>
     <w:unhideWhenUsed/>
     <w:qFormat/>
@@ -6774,9 +7169,9 @@
       <w:szCs w:val="22"/>
     </w:rPr>
   </w:style>
-  <w:style w:type="character" w:styleId="751">
+  <w:style w:type="character" w:styleId="761">
     <w:name w:val="Heading 8 Char"/>
-    <w:link w:val="750"/>
+    <w:link w:val="760"/>
     <w:uiPriority w:val="9"/>
     <w:pPr>
       <w:pBdr/>
@@ -6791,11 +7186,11 @@
       <w:szCs w:val="22"/>
     </w:rPr>
   </w:style>
-  <w:style w:type="paragraph" w:styleId="752">
+  <w:style w:type="paragraph" w:styleId="762">
     <w:name w:val="Heading 9"/>
-    <w:basedOn w:val="912"/>
-    <w:next w:val="912"/>
-    <w:link w:val="753"/>
+    <w:basedOn w:val="922"/>
+    <w:next w:val="922"/>
+    <w:link w:val="763"/>
     <w:uiPriority w:val="9"/>
     <w:unhideWhenUsed/>
     <w:qFormat/>
@@ -6815,9 +7210,9 @@
       <w:szCs w:val="21"/>
     </w:rPr>
   </w:style>
-  <w:style w:type="character" w:styleId="753">
+  <w:style w:type="character" w:styleId="763">
     <w:name w:val="Heading 9 Char"/>
-    <w:link w:val="752"/>
+    <w:link w:val="762"/>
     <w:uiPriority w:val="9"/>
     <w:pPr>
       <w:pBdr/>
@@ -6832,11 +7227,11 @@
       <w:szCs w:val="21"/>
     </w:rPr>
   </w:style>
-  <w:style w:type="paragraph" w:styleId="754">
+  <w:style w:type="paragraph" w:styleId="764">
     <w:name w:val="Title"/>
-    <w:basedOn w:val="912"/>
-    <w:next w:val="912"/>
-    <w:link w:val="755"/>
+    <w:basedOn w:val="922"/>
+    <w:next w:val="922"/>
+    <w:link w:val="765"/>
     <w:uiPriority w:val="10"/>
     <w:qFormat/>
     <w:pPr>
@@ -6850,9 +7245,9 @@
       <w:szCs w:val="48"/>
     </w:rPr>
   </w:style>
-  <w:style w:type="character" w:styleId="755">
+  <w:style w:type="character" w:styleId="765">
     <w:name w:val="Title Char"/>
-    <w:link w:val="754"/>
+    <w:link w:val="764"/>
     <w:uiPriority w:val="10"/>
     <w:pPr>
       <w:pBdr/>
@@ -6864,11 +7259,11 @@
       <w:szCs w:val="48"/>
     </w:rPr>
   </w:style>
-  <w:style w:type="paragraph" w:styleId="756">
+  <w:style w:type="paragraph" w:styleId="766">
     <w:name w:val="Subtitle"/>
-    <w:basedOn w:val="912"/>
-    <w:next w:val="912"/>
-    <w:link w:val="757"/>
+    <w:basedOn w:val="922"/>
+    <w:next w:val="922"/>
+    <w:link w:val="767"/>
     <w:uiPriority w:val="11"/>
     <w:qFormat/>
     <w:pPr>
@@ -6881,9 +7276,9 @@
       <w:szCs w:val="24"/>
     </w:rPr>
   </w:style>
-  <w:style w:type="character" w:styleId="757">
+  <w:style w:type="character" w:styleId="767">
     <w:name w:val="Subtitle Char"/>
-    <w:link w:val="756"/>
+    <w:link w:val="766"/>
     <w:uiPriority w:val="11"/>
     <w:pPr>
       <w:pBdr/>
@@ -6895,11 +7290,11 @@
       <w:szCs w:val="24"/>
     </w:rPr>
   </w:style>
-  <w:style w:type="paragraph" w:styleId="758">
+  <w:style w:type="paragraph" w:styleId="768">
     <w:name w:val="Quote"/>
-    <w:basedOn w:val="912"/>
-    <w:next w:val="912"/>
-    <w:link w:val="759"/>
+    <w:basedOn w:val="922"/>
+    <w:next w:val="922"/>
+    <w:link w:val="769"/>
     <w:uiPriority w:val="29"/>
     <w:qFormat/>
     <w:pPr>
@@ -6911,9 +7306,9 @@
       <w:i/>
     </w:rPr>
   </w:style>
-  <w:style w:type="character" w:styleId="759">
+  <w:style w:type="character" w:styleId="769">
     <w:name w:val="Quote Char"/>
-    <w:link w:val="758"/>
+    <w:link w:val="768"/>
     <w:uiPriority w:val="29"/>
     <w:pPr>
       <w:pBdr/>
@@ -6924,11 +7319,11 @@
       <w:i/>
     </w:rPr>
   </w:style>
-  <w:style w:type="paragraph" w:styleId="760">
+  <w:style w:type="paragraph" w:styleId="770">
     <w:name w:val="Intense Quote"/>
-    <w:basedOn w:val="912"/>
-    <w:next w:val="912"/>
-    <w:link w:val="761"/>
+    <w:basedOn w:val="922"/>
+    <w:next w:val="922"/>
+    <w:link w:val="771"/>
     <w:uiPriority w:val="30"/>
     <w:qFormat/>
     <w:pPr>
@@ -6947,9 +7342,9 @@
       <w:i/>
     </w:rPr>
   </w:style>
-  <w:style w:type="character" w:styleId="761">
+  <w:style w:type="character" w:styleId="771">
     <w:name w:val="Intense Quote Char"/>
-    <w:link w:val="760"/>
+    <w:link w:val="770"/>
     <w:uiPriority w:val="30"/>
     <w:pPr>
       <w:pBdr/>
@@ -6960,10 +7355,10 @@
       <w:i/>
     </w:rPr>
   </w:style>
-  <w:style w:type="paragraph" w:styleId="762">
+  <w:style w:type="paragraph" w:styleId="772">
     <w:name w:val="Header"/>
-    <w:basedOn w:val="912"/>
-    <w:link w:val="763"/>
+    <w:basedOn w:val="922"/>
+    <w:link w:val="773"/>
     <w:uiPriority w:val="99"/>
     <w:unhideWhenUsed/>
     <w:pPr>
@@ -6976,9 +7371,9 @@
       <w:ind/>
     </w:pPr>
   </w:style>
-  <w:style w:type="character" w:styleId="763">
+  <w:style w:type="character" w:styleId="773">
     <w:name w:val="Header Char"/>
-    <w:link w:val="762"/>
+    <w:link w:val="772"/>
     <w:uiPriority w:val="99"/>
     <w:pPr>
       <w:pBdr/>
@@ -6986,10 +7381,10 @@
       <w:ind/>
     </w:pPr>
   </w:style>
-  <w:style w:type="paragraph" w:styleId="764">
+  <w:style w:type="paragraph" w:styleId="774">
     <w:name w:val="Footer"/>
-    <w:basedOn w:val="912"/>
-    <w:link w:val="767"/>
+    <w:basedOn w:val="922"/>
+    <w:link w:val="777"/>
     <w:uiPriority w:val="99"/>
     <w:unhideWhenUsed/>
     <w:pPr>
@@ -7002,9 +7397,9 @@
       <w:ind/>
     </w:pPr>
   </w:style>
-  <w:style w:type="character" w:styleId="765">
+  <w:style w:type="character" w:styleId="775">
     <w:name w:val="Footer Char"/>
-    <w:link w:val="764"/>
+    <w:link w:val="774"/>
     <w:uiPriority w:val="99"/>
     <w:pPr>
       <w:pBdr/>
@@ -7012,10 +7407,10 @@
       <w:ind/>
     </w:pPr>
   </w:style>
-  <w:style w:type="paragraph" w:styleId="766">
+  <w:style w:type="paragraph" w:styleId="776">
     <w:name w:val="Caption"/>
-    <w:basedOn w:val="912"/>
-    <w:next w:val="912"/>
+    <w:basedOn w:val="922"/>
+    <w:next w:val="922"/>
     <w:uiPriority w:val="35"/>
     <w:semiHidden/>
     <w:unhideWhenUsed/>
@@ -7033,10 +7428,10 @@
       <w:szCs w:val="18"/>
     </w:rPr>
   </w:style>
-  <w:style w:type="character" w:styleId="767">
+  <w:style w:type="character" w:styleId="777">
     <w:name w:val="Caption Char"/>
-    <w:basedOn w:val="766"/>
-    <w:link w:val="764"/>
+    <w:basedOn w:val="776"/>
+    <w:link w:val="774"/>
     <w:uiPriority w:val="99"/>
     <w:pPr>
       <w:pBdr/>
@@ -7044,9 +7439,9 @@
       <w:ind/>
     </w:pPr>
   </w:style>
-  <w:style w:type="table" w:styleId="768">
+  <w:style w:type="table" w:styleId="778">
     <w:name w:val="Table Grid"/>
-    <w:basedOn w:val="913"/>
+    <w:basedOn w:val="923"/>
     <w:uiPriority w:val="59"/>
     <w:pPr>
       <w:pBdr/>
@@ -7243,9 +7638,9 @@
       </w:tcPr>
     </w:tblStylePr>
   </w:style>
-  <w:style w:type="table" w:styleId="769">
+  <w:style w:type="table" w:styleId="779">
     <w:name w:val="Table Grid Light"/>
-    <w:basedOn w:val="913"/>
+    <w:basedOn w:val="923"/>
     <w:uiPriority w:val="59"/>
     <w:pPr>
       <w:pBdr/>
@@ -7442,9 +7837,9 @@
       </w:tcPr>
     </w:tblStylePr>
   </w:style>
-  <w:style w:type="table" w:styleId="770">
+  <w:style w:type="table" w:styleId="780">
     <w:name w:val="Plain Table 1"/>
-    <w:basedOn w:val="913"/>
+    <w:basedOn w:val="923"/>
     <w:uiPriority w:val="59"/>
     <w:pPr>
       <w:pBdr/>
@@ -7667,9 +8062,9 @@
       </w:tcPr>
     </w:tblStylePr>
   </w:style>
-  <w:style w:type="table" w:styleId="771">
+  <w:style w:type="table" w:styleId="781">
     <w:name w:val="Plain Table 2"/>
-    <w:basedOn w:val="913"/>
+    <w:basedOn w:val="923"/>
     <w:uiPriority w:val="59"/>
     <w:pPr>
       <w:pBdr/>
@@ -7900,9 +8295,9 @@
       </w:tcPr>
     </w:tblStylePr>
   </w:style>
-  <w:style w:type="table" w:styleId="772">
+  <w:style w:type="table" w:styleId="782">
     <w:name w:val="Plain Table 3"/>
-    <w:basedOn w:val="913"/>
+    <w:basedOn w:val="923"/>
     <w:uiPriority w:val="99"/>
     <w:pPr>
       <w:pBdr/>
@@ -8130,9 +8525,9 @@
       </w:tcPr>
     </w:tblStylePr>
   </w:style>
-  <w:style w:type="table" w:styleId="773">
+  <w:style w:type="table" w:styleId="783">
     <w:name w:val="Plain Table 4"/>
-    <w:basedOn w:val="913"/>
+    <w:basedOn w:val="923"/>
     <w:uiPriority w:val="99"/>
     <w:pPr>
       <w:pBdr/>
@@ -8346,9 +8741,9 @@
       </w:tcPr>
     </w:tblStylePr>
   </w:style>
-  <w:style w:type="table" w:styleId="774">
+  <w:style w:type="table" w:styleId="784">
     <w:name w:val="Plain Table 5"/>
-    <w:basedOn w:val="913"/>
+    <w:basedOn w:val="923"/>
     <w:uiPriority w:val="99"/>
     <w:pPr>
       <w:pBdr/>
@@ -8579,9 +8974,9 @@
       </w:tcPr>
     </w:tblStylePr>
   </w:style>
-  <w:style w:type="table" w:styleId="775">
+  <w:style w:type="table" w:styleId="785">
     <w:name w:val="Grid Table 1 Light"/>
-    <w:basedOn w:val="913"/>
+    <w:basedOn w:val="923"/>
     <w:uiPriority w:val="99"/>
     <w:pPr>
       <w:pBdr/>
@@ -8802,9 +9197,9 @@
       </w:tcPr>
     </w:tblStylePr>
   </w:style>
-  <w:style w:type="table" w:styleId="776">
+  <w:style w:type="table" w:styleId="786">
     <w:name w:val="Grid Table 1 Light - Accent 1"/>
-    <w:basedOn w:val="913"/>
+    <w:basedOn w:val="923"/>
     <w:uiPriority w:val="99"/>
     <w:pPr>
       <w:pBdr/>
@@ -9025,9 +9420,9 @@
       </w:tcPr>
     </w:tblStylePr>
   </w:style>
-  <w:style w:type="table" w:styleId="777">
+  <w:style w:type="table" w:styleId="787">
     <w:name w:val="Grid Table 1 Light - Accent 2"/>
-    <w:basedOn w:val="913"/>
+    <w:basedOn w:val="923"/>
     <w:uiPriority w:val="99"/>
     <w:pPr>
       <w:pBdr/>
@@ -9248,9 +9643,9 @@
       </w:tcPr>
     </w:tblStylePr>
   </w:style>
-  <w:style w:type="table" w:styleId="778">
+  <w:style w:type="table" w:styleId="788">
     <w:name w:val="Grid Table 1 Light - Accent 3"/>
-    <w:basedOn w:val="913"/>
+    <w:basedOn w:val="923"/>
     <w:uiPriority w:val="99"/>
     <w:pPr>
       <w:pBdr/>
@@ -9471,9 +9866,9 @@
       </w:tcPr>
     </w:tblStylePr>
   </w:style>
-  <w:style w:type="table" w:styleId="779">
+  <w:style w:type="table" w:styleId="789">
     <w:name w:val="Grid Table 1 Light - Accent 4"/>
-    <w:basedOn w:val="913"/>
+    <w:basedOn w:val="923"/>
     <w:uiPriority w:val="99"/>
     <w:pPr>
       <w:pBdr/>
@@ -9694,9 +10089,9 @@
       </w:tcPr>
     </w:tblStylePr>
   </w:style>
-  <w:style w:type="table" w:styleId="780">
+  <w:style w:type="table" w:styleId="790">
     <w:name w:val="Grid Table 1 Light - Accent 5"/>
-    <w:basedOn w:val="913"/>
+    <w:basedOn w:val="923"/>
     <w:uiPriority w:val="99"/>
     <w:pPr>
       <w:pBdr/>
@@ -9917,9 +10312,9 @@
       </w:tcPr>
     </w:tblStylePr>
   </w:style>
-  <w:style w:type="table" w:styleId="781">
+  <w:style w:type="table" w:styleId="791">
     <w:name w:val="Grid Table 1 Light - Accent 6"/>
-    <w:basedOn w:val="913"/>
+    <w:basedOn w:val="923"/>
     <w:uiPriority w:val="99"/>
     <w:pPr>
       <w:pBdr/>
@@ -10140,9 +10535,9 @@
       </w:tcPr>
     </w:tblStylePr>
   </w:style>
-  <w:style w:type="table" w:styleId="782">
+  <w:style w:type="table" w:styleId="792">
     <w:name w:val="Grid Table 2"/>
-    <w:basedOn w:val="913"/>
+    <w:basedOn w:val="923"/>
     <w:uiPriority w:val="99"/>
     <w:pPr>
       <w:pBdr/>
@@ -10372,9 +10767,9 @@
       </w:tcPr>
     </w:tblStylePr>
   </w:style>
-  <w:style w:type="table" w:styleId="783">
+  <w:style w:type="table" w:styleId="793">
     <w:name w:val="Grid Table 2 - Accent 1"/>
-    <w:basedOn w:val="913"/>
+    <w:basedOn w:val="923"/>
     <w:uiPriority w:val="99"/>
     <w:pPr>
       <w:pBdr/>
@@ -10604,9 +10999,9 @@
       </w:tcPr>
     </w:tblStylePr>
   </w:style>
-  <w:style w:type="table" w:styleId="784">
+  <w:style w:type="table" w:styleId="794">
     <w:name w:val="Grid Table 2 - Accent 2"/>
-    <w:basedOn w:val="913"/>
+    <w:basedOn w:val="923"/>
     <w:uiPriority w:val="99"/>
     <w:pPr>
       <w:pBdr/>
@@ -10836,9 +11231,9 @@
       </w:tcPr>
     </w:tblStylePr>
   </w:style>
-  <w:style w:type="table" w:styleId="785">
+  <w:style w:type="table" w:styleId="795">
     <w:name w:val="Grid Table 2 - Accent 3"/>
-    <w:basedOn w:val="913"/>
+    <w:basedOn w:val="923"/>
     <w:uiPriority w:val="99"/>
     <w:pPr>
       <w:pBdr/>
@@ -11068,9 +11463,9 @@
       </w:tcPr>
     </w:tblStylePr>
   </w:style>
-  <w:style w:type="table" w:styleId="786">
+  <w:style w:type="table" w:styleId="796">
     <w:name w:val="Grid Table 2 - Accent 4"/>
-    <w:basedOn w:val="913"/>
+    <w:basedOn w:val="923"/>
     <w:uiPriority w:val="99"/>
     <w:pPr>
       <w:pBdr/>
@@ -11300,9 +11695,9 @@
       </w:tcPr>
     </w:tblStylePr>
   </w:style>
-  <w:style w:type="table" w:styleId="787">
+  <w:style w:type="table" w:styleId="797">
     <w:name w:val="Grid Table 2 - Accent 5"/>
-    <w:basedOn w:val="913"/>
+    <w:basedOn w:val="923"/>
     <w:uiPriority w:val="99"/>
     <w:pPr>
       <w:pBdr/>
@@ -11532,9 +11927,9 @@
       </w:tcPr>
     </w:tblStylePr>
   </w:style>
-  <w:style w:type="table" w:styleId="788">
+  <w:style w:type="table" w:styleId="798">
     <w:name w:val="Grid Table 2 - Accent 6"/>
-    <w:basedOn w:val="913"/>
+    <w:basedOn w:val="923"/>
     <w:uiPriority w:val="99"/>
     <w:pPr>
       <w:pBdr/>
@@ -11764,9 +12159,9 @@
       </w:tcPr>
     </w:tblStylePr>
   </w:style>
-  <w:style w:type="table" w:styleId="789">
+  <w:style w:type="table" w:styleId="799">
     <w:name w:val="Grid Table 3"/>
-    <w:basedOn w:val="913"/>
+    <w:basedOn w:val="923"/>
     <w:uiPriority w:val="99"/>
     <w:pPr>
       <w:pBdr/>
@@ -12009,9 +12404,9 @@
       </w:tcPr>
     </w:tblStylePr>
   </w:style>
-  <w:style w:type="table" w:styleId="790">
+  <w:style w:type="table" w:styleId="800">
     <w:name w:val="Grid Table 3 - Accent 1"/>
-    <w:basedOn w:val="913"/>
+    <w:basedOn w:val="923"/>
     <w:uiPriority w:val="99"/>
     <w:pPr>
       <w:pBdr/>
@@ -12254,9 +12649,9 @@
       </w:tcPr>
     </w:tblStylePr>
   </w:style>
-  <w:style w:type="table" w:styleId="791">
+  <w:style w:type="table" w:styleId="801">
     <w:name w:val="Grid Table 3 - Accent 2"/>
-    <w:basedOn w:val="913"/>
+    <w:basedOn w:val="923"/>
     <w:uiPriority w:val="99"/>
     <w:pPr>
       <w:pBdr/>
@@ -12499,9 +12894,9 @@
       </w:tcPr>
     </w:tblStylePr>
   </w:style>
-  <w:style w:type="table" w:styleId="792">
+  <w:style w:type="table" w:styleId="802">
     <w:name w:val="Grid Table 3 - Accent 3"/>
-    <w:basedOn w:val="913"/>
+    <w:basedOn w:val="923"/>
     <w:uiPriority w:val="99"/>
     <w:pPr>
       <w:pBdr/>
@@ -12744,9 +13139,9 @@
       </w:tcPr>
     </w:tblStylePr>
   </w:style>
-  <w:style w:type="table" w:styleId="793">
+  <w:style w:type="table" w:styleId="803">
     <w:name w:val="Grid Table 3 - Accent 4"/>
-    <w:basedOn w:val="913"/>
+    <w:basedOn w:val="923"/>
     <w:uiPriority w:val="99"/>
     <w:pPr>
       <w:pBdr/>
@@ -12989,9 +13384,9 @@
       </w:tcPr>
     </w:tblStylePr>
   </w:style>
-  <w:style w:type="table" w:styleId="794">
+  <w:style w:type="table" w:styleId="804">
     <w:name w:val="Grid Table 3 - Accent 5"/>
-    <w:basedOn w:val="913"/>
+    <w:basedOn w:val="923"/>
     <w:uiPriority w:val="99"/>
     <w:pPr>
       <w:pBdr/>
@@ -13234,9 +13629,9 @@
       </w:tcPr>
     </w:tblStylePr>
   </w:style>
-  <w:style w:type="table" w:styleId="795">
+  <w:style w:type="table" w:styleId="805">
     <w:name w:val="Grid Table 3 - Accent 6"/>
-    <w:basedOn w:val="913"/>
+    <w:basedOn w:val="923"/>
     <w:uiPriority w:val="99"/>
     <w:pPr>
       <w:pBdr/>
@@ -13479,9 +13874,9 @@
       </w:tcPr>
     </w:tblStylePr>
   </w:style>
-  <w:style w:type="table" w:styleId="796">
+  <w:style w:type="table" w:styleId="806">
     <w:name w:val="Grid Table 4"/>
-    <w:basedOn w:val="913"/>
+    <w:basedOn w:val="923"/>
     <w:uiPriority w:val="59"/>
     <w:pPr>
       <w:pBdr/>
@@ -13712,9 +14107,9 @@
       </w:tcPr>
     </w:tblStylePr>
   </w:style>
-  <w:style w:type="table" w:styleId="797">
+  <w:style w:type="table" w:styleId="807">
     <w:name w:val="Grid Table 4 - Accent 1"/>
-    <w:basedOn w:val="913"/>
+    <w:basedOn w:val="923"/>
     <w:uiPriority w:val="59"/>
     <w:pPr>
       <w:pBdr/>
@@ -13945,9 +14340,9 @@
       </w:tcPr>
     </w:tblStylePr>
   </w:style>
-  <w:style w:type="table" w:styleId="798">
+  <w:style w:type="table" w:styleId="808">
     <w:name w:val="Grid Table 4 - Accent 2"/>
-    <w:basedOn w:val="913"/>
+    <w:basedOn w:val="923"/>
     <w:uiPriority w:val="59"/>
     <w:pPr>
       <w:pBdr/>
@@ -14178,9 +14573,9 @@
       </w:tcPr>
     </w:tblStylePr>
   </w:style>
-  <w:style w:type="table" w:styleId="799">
+  <w:style w:type="table" w:styleId="809">
     <w:name w:val="Grid Table 4 - Accent 3"/>
-    <w:basedOn w:val="913"/>
+    <w:basedOn w:val="923"/>
     <w:uiPriority w:val="59"/>
     <w:pPr>
       <w:pBdr/>
@@ -14411,9 +14806,9 @@
       </w:tcPr>
     </w:tblStylePr>
   </w:style>
-  <w:style w:type="table" w:styleId="800">
+  <w:style w:type="table" w:styleId="810">
     <w:name w:val="Grid Table 4 - Accent 4"/>
-    <w:basedOn w:val="913"/>
+    <w:basedOn w:val="923"/>
     <w:uiPriority w:val="59"/>
     <w:pPr>
       <w:pBdr/>
@@ -14644,9 +15039,9 @@
       </w:tcPr>
     </w:tblStylePr>
   </w:style>
-  <w:style w:type="table" w:styleId="801">
+  <w:style w:type="table" w:styleId="811">
     <w:name w:val="Grid Table 4 - Accent 5"/>
-    <w:basedOn w:val="913"/>
+    <w:basedOn w:val="923"/>
     <w:uiPriority w:val="59"/>
     <w:pPr>
       <w:pBdr/>
@@ -14877,9 +15272,9 @@
       </w:tcPr>
     </w:tblStylePr>
   </w:style>
-  <w:style w:type="table" w:styleId="802">
+  <w:style w:type="table" w:styleId="812">
     <w:name w:val="Grid Table 4 - Accent 6"/>
-    <w:basedOn w:val="913"/>
+    <w:basedOn w:val="923"/>
     <w:uiPriority w:val="59"/>
     <w:pPr>
       <w:pBdr/>
@@ -15110,9 +15505,9 @@
       </w:tcPr>
     </w:tblStylePr>
   </w:style>
-  <w:style w:type="table" w:styleId="803">
+  <w:style w:type="table" w:styleId="813">
     <w:name w:val="Grid Table 5 Dark"/>
-    <w:basedOn w:val="913"/>
+    <w:basedOn w:val="923"/>
     <w:uiPriority w:val="99"/>
     <w:pPr>
       <w:pBdr/>
@@ -15338,9 +15733,9 @@
       </w:tcPr>
     </w:tblStylePr>
   </w:style>
-  <w:style w:type="table" w:styleId="804">
+  <w:style w:type="table" w:styleId="814">
     <w:name w:val="Grid Table 5 Dark- Accent 1"/>
-    <w:basedOn w:val="913"/>
+    <w:basedOn w:val="923"/>
     <w:uiPriority w:val="99"/>
     <w:pPr>
       <w:pBdr/>
@@ -15566,9 +15961,9 @@
       </w:tcPr>
     </w:tblStylePr>
   </w:style>
-  <w:style w:type="table" w:styleId="805">
+  <w:style w:type="table" w:styleId="815">
     <w:name w:val="Grid Table 5 Dark - Accent 2"/>
-    <w:basedOn w:val="913"/>
+    <w:basedOn w:val="923"/>
     <w:uiPriority w:val="99"/>
     <w:pPr>
       <w:pBdr/>
@@ -15794,9 +16189,9 @@
       </w:tcPr>
     </w:tblStylePr>
   </w:style>
-  <w:style w:type="table" w:styleId="806">
+  <w:style w:type="table" w:styleId="816">
     <w:name w:val="Grid Table 5 Dark - Accent 3"/>
-    <w:basedOn w:val="913"/>
+    <w:basedOn w:val="923"/>
     <w:uiPriority w:val="99"/>
     <w:pPr>
       <w:pBdr/>
@@ -16022,9 +16417,9 @@
       </w:tcPr>
     </w:tblStylePr>
   </w:style>
-  <w:style w:type="table" w:styleId="807">
+  <w:style w:type="table" w:styleId="817">
     <w:name w:val="Grid Table 5 Dark- Accent 4"/>
-    <w:basedOn w:val="913"/>
+    <w:basedOn w:val="923"/>
     <w:uiPriority w:val="99"/>
     <w:pPr>
       <w:pBdr/>
@@ -16250,9 +16645,9 @@
       </w:tcPr>
     </w:tblStylePr>
   </w:style>
-  <w:style w:type="table" w:styleId="808">
+  <w:style w:type="table" w:styleId="818">
     <w:name w:val="Grid Table 5 Dark - Accent 5"/>
-    <w:basedOn w:val="913"/>
+    <w:basedOn w:val="923"/>
     <w:uiPriority w:val="99"/>
     <w:pPr>
       <w:pBdr/>
@@ -16478,9 +16873,9 @@
       </w:tcPr>
     </w:tblStylePr>
   </w:style>
-  <w:style w:type="table" w:styleId="809">
+  <w:style w:type="table" w:styleId="819">
     <w:name w:val="Grid Table 5 Dark - Accent 6"/>
-    <w:basedOn w:val="913"/>
+    <w:basedOn w:val="923"/>
     <w:uiPriority w:val="99"/>
     <w:pPr>
       <w:pBdr/>
@@ -16706,9 +17101,9 @@
       </w:tcPr>
     </w:tblStylePr>
   </w:style>
-  <w:style w:type="table" w:styleId="810">
+  <w:style w:type="table" w:styleId="820">
     <w:name w:val="Grid Table 6 Colorful"/>
-    <w:basedOn w:val="913"/>
+    <w:basedOn w:val="923"/>
     <w:uiPriority w:val="99"/>
     <w:pPr>
       <w:pBdr/>
@@ -16936,9 +17331,9 @@
       </w:tcPr>
     </w:tblStylePr>
   </w:style>
-  <w:style w:type="table" w:styleId="811">
+  <w:style w:type="table" w:styleId="821">
     <w:name w:val="Grid Table 6 Colorful - Accent 1"/>
-    <w:basedOn w:val="913"/>
+    <w:basedOn w:val="923"/>
     <w:uiPriority w:val="99"/>
     <w:pPr>
       <w:pBdr/>
@@ -17166,9 +17561,9 @@
       </w:tcPr>
     </w:tblStylePr>
   </w:style>
-  <w:style w:type="table" w:styleId="812">
+  <w:style w:type="table" w:styleId="822">
     <w:name w:val="Grid Table 6 Colorful - Accent 2"/>
-    <w:basedOn w:val="913"/>
+    <w:basedOn w:val="923"/>
     <w:uiPriority w:val="99"/>
     <w:pPr>
       <w:pBdr/>
@@ -17396,9 +17791,9 @@
       </w:tcPr>
     </w:tblStylePr>
   </w:style>
-  <w:style w:type="table" w:styleId="813">
+  <w:style w:type="table" w:styleId="823">
     <w:name w:val="Grid Table 6 Colorful - Accent 3"/>
-    <w:basedOn w:val="913"/>
+    <w:basedOn w:val="923"/>
     <w:uiPriority w:val="99"/>
     <w:pPr>
       <w:pBdr/>
@@ -17626,9 +18021,9 @@
       </w:tcPr>
     </w:tblStylePr>
   </w:style>
-  <w:style w:type="table" w:styleId="814">
+  <w:style w:type="table" w:styleId="824">
     <w:name w:val="Grid Table 6 Colorful - Accent 4"/>
-    <w:basedOn w:val="913"/>
+    <w:basedOn w:val="923"/>
     <w:uiPriority w:val="99"/>
     <w:pPr>
       <w:pBdr/>
@@ -17856,9 +18251,9 @@
       </w:tcPr>
     </w:tblStylePr>
   </w:style>
-  <w:style w:type="table" w:styleId="815">
+  <w:style w:type="table" w:styleId="825">
     <w:name w:val="Grid Table 6 Colorful - Accent 5"/>
-    <w:basedOn w:val="913"/>
+    <w:basedOn w:val="923"/>
     <w:uiPriority w:val="99"/>
     <w:pPr>
       <w:pBdr/>
@@ -18086,9 +18481,9 @@
       </w:tcPr>
     </w:tblStylePr>
   </w:style>
-  <w:style w:type="table" w:styleId="816">
+  <w:style w:type="table" w:styleId="826">
     <w:name w:val="Grid Table 6 Colorful - Accent 6"/>
-    <w:basedOn w:val="913"/>
+    <w:basedOn w:val="923"/>
     <w:uiPriority w:val="99"/>
     <w:pPr>
       <w:pBdr/>
@@ -18316,9 +18711,9 @@
       </w:tcPr>
     </w:tblStylePr>
   </w:style>
-  <w:style w:type="table" w:styleId="817">
+  <w:style w:type="table" w:styleId="827">
     <w:name w:val="Grid Table 7 Colorful"/>
-    <w:basedOn w:val="913"/>
+    <w:basedOn w:val="923"/>
     <w:uiPriority w:val="99"/>
     <w:pPr>
       <w:pBdr/>
@@ -18570,9 +18965,9 @@
       </w:tcPr>
     </w:tblStylePr>
   </w:style>
-  <w:style w:type="table" w:styleId="818">
+  <w:style w:type="table" w:styleId="828">
     <w:name w:val="Grid Table 7 Colorful - Accent 1"/>
-    <w:basedOn w:val="913"/>
+    <w:basedOn w:val="923"/>
     <w:uiPriority w:val="99"/>
     <w:pPr>
       <w:pBdr/>
@@ -18824,9 +19219,9 @@
       </w:tcPr>
     </w:tblStylePr>
   </w:style>
-  <w:style w:type="table" w:styleId="819">
+  <w:style w:type="table" w:styleId="829">
     <w:name w:val="Grid Table 7 Colorful - Accent 2"/>
-    <w:basedOn w:val="913"/>
+    <w:basedOn w:val="923"/>
     <w:uiPriority w:val="99"/>
     <w:pPr>
       <w:pBdr/>
@@ -19078,9 +19473,9 @@
       </w:tcPr>
     </w:tblStylePr>
   </w:style>
-  <w:style w:type="table" w:styleId="820">
+  <w:style w:type="table" w:styleId="830">
     <w:name w:val="Grid Table 7 Colorful - Accent 3"/>
-    <w:basedOn w:val="913"/>
+    <w:basedOn w:val="923"/>
     <w:uiPriority w:val="99"/>
     <w:pPr>
       <w:pBdr/>
@@ -19332,9 +19727,9 @@
       </w:tcPr>
     </w:tblStylePr>
   </w:style>
-  <w:style w:type="table" w:styleId="821">
+  <w:style w:type="table" w:styleId="831">
     <w:name w:val="Grid Table 7 Colorful - Accent 4"/>
-    <w:basedOn w:val="913"/>
+    <w:basedOn w:val="923"/>
     <w:uiPriority w:val="99"/>
     <w:pPr>
       <w:pBdr/>
@@ -19586,9 +19981,9 @@
       </w:tcPr>
     </w:tblStylePr>
   </w:style>
-  <w:style w:type="table" w:styleId="822">
+  <w:style w:type="table" w:styleId="832">
     <w:name w:val="Grid Table 7 Colorful - Accent 5"/>
-    <w:basedOn w:val="913"/>
+    <w:basedOn w:val="923"/>
     <w:uiPriority w:val="99"/>
     <w:pPr>
       <w:pBdr/>
@@ -19840,9 +20235,9 @@
       </w:tcPr>
     </w:tblStylePr>
   </w:style>
-  <w:style w:type="table" w:styleId="823">
+  <w:style w:type="table" w:styleId="833">
     <w:name w:val="Grid Table 7 Colorful - Accent 6"/>
-    <w:basedOn w:val="913"/>
+    <w:basedOn w:val="923"/>
     <w:uiPriority w:val="99"/>
     <w:pPr>
       <w:pBdr/>
@@ -20094,9 +20489,9 @@
       </w:tcPr>
     </w:tblStylePr>
   </w:style>
-  <w:style w:type="table" w:styleId="824">
+  <w:style w:type="table" w:styleId="834">
     <w:name w:val="List Table 1 Light"/>
-    <w:basedOn w:val="913"/>
+    <w:basedOn w:val="923"/>
     <w:uiPriority w:val="99"/>
     <w:pPr>
       <w:pBdr/>
@@ -20310,9 +20705,9 @@
       </w:tcPr>
     </w:tblStylePr>
   </w:style>
-  <w:style w:type="table" w:styleId="825">
+  <w:style w:type="table" w:styleId="835">
     <w:name w:val="List Table 1 Light - Accent 1"/>
-    <w:basedOn w:val="913"/>
+    <w:basedOn w:val="923"/>
     <w:uiPriority w:val="99"/>
     <w:pPr>
       <w:pBdr/>
@@ -20526,9 +20921,9 @@
       </w:tcPr>
     </w:tblStylePr>
   </w:style>
-  <w:style w:type="table" w:styleId="826">
+  <w:style w:type="table" w:styleId="836">
     <w:name w:val="List Table 1 Light - Accent 2"/>
-    <w:basedOn w:val="913"/>
+    <w:basedOn w:val="923"/>
     <w:uiPriority w:val="99"/>
     <w:pPr>
       <w:pBdr/>
@@ -20742,9 +21137,9 @@
       </w:tcPr>
     </w:tblStylePr>
   </w:style>
-  <w:style w:type="table" w:styleId="827">
+  <w:style w:type="table" w:styleId="837">
     <w:name w:val="List Table 1 Light - Accent 3"/>
-    <w:basedOn w:val="913"/>
+    <w:basedOn w:val="923"/>
     <w:uiPriority w:val="99"/>
     <w:pPr>
       <w:pBdr/>
@@ -20958,9 +21353,9 @@
       </w:tcPr>
     </w:tblStylePr>
   </w:style>
-  <w:style w:type="table" w:styleId="828">
+  <w:style w:type="table" w:styleId="838">
     <w:name w:val="List Table 1 Light - Accent 4"/>
-    <w:basedOn w:val="913"/>
+    <w:basedOn w:val="923"/>
     <w:uiPriority w:val="99"/>
     <w:pPr>
       <w:pBdr/>
@@ -21174,9 +21569,9 @@
       </w:tcPr>
     </w:tblStylePr>
   </w:style>
-  <w:style w:type="table" w:styleId="829">
+  <w:style w:type="table" w:styleId="839">
     <w:name w:val="List Table 1 Light - Accent 5"/>
-    <w:basedOn w:val="913"/>
+    <w:basedOn w:val="923"/>
     <w:uiPriority w:val="99"/>
     <w:pPr>
       <w:pBdr/>
@@ -21390,9 +21785,9 @@
       </w:tcPr>
     </w:tblStylePr>
   </w:style>
-  <w:style w:type="table" w:styleId="830">
+  <w:style w:type="table" w:styleId="840">
     <w:name w:val="List Table 1 Light - Accent 6"/>
-    <w:basedOn w:val="913"/>
+    <w:basedOn w:val="923"/>
     <w:uiPriority w:val="99"/>
     <w:pPr>
       <w:pBdr/>
@@ -21606,9 +22001,9 @@
       </w:tcPr>
     </w:tblStylePr>
   </w:style>
-  <w:style w:type="table" w:styleId="831">
+  <w:style w:type="table" w:styleId="841">
     <w:name w:val="List Table 2"/>
-    <w:basedOn w:val="913"/>
+    <w:basedOn w:val="923"/>
     <w:uiPriority w:val="99"/>
     <w:pPr>
       <w:pBdr/>
@@ -21844,9 +22239,9 @@
       </w:tcPr>
     </w:tblStylePr>
   </w:style>
-  <w:style w:type="table" w:styleId="832">
+  <w:style w:type="table" w:styleId="842">
     <w:name w:val="List Table 2 - Accent 1"/>
-    <w:basedOn w:val="913"/>
+    <w:basedOn w:val="923"/>
     <w:uiPriority w:val="99"/>
     <w:pPr>
       <w:pBdr/>
@@ -22082,9 +22477,9 @@
       </w:tcPr>
     </w:tblStylePr>
   </w:style>
-  <w:style w:type="table" w:styleId="833">
+  <w:style w:type="table" w:styleId="843">
     <w:name w:val="List Table 2 - Accent 2"/>
-    <w:basedOn w:val="913"/>
+    <w:basedOn w:val="923"/>
     <w:uiPriority w:val="99"/>
     <w:pPr>
       <w:pBdr/>
@@ -22320,9 +22715,9 @@
       </w:tcPr>
     </w:tblStylePr>
   </w:style>
-  <w:style w:type="table" w:styleId="834">
+  <w:style w:type="table" w:styleId="844">
     <w:name w:val="List Table 2 - Accent 3"/>
-    <w:basedOn w:val="913"/>
+    <w:basedOn w:val="923"/>
     <w:uiPriority w:val="99"/>
     <w:pPr>
       <w:pBdr/>
@@ -22558,9 +22953,9 @@
       </w:tcPr>
     </w:tblStylePr>
   </w:style>
-  <w:style w:type="table" w:styleId="835">
+  <w:style w:type="table" w:styleId="845">
     <w:name w:val="List Table 2 - Accent 4"/>
-    <w:basedOn w:val="913"/>
+    <w:basedOn w:val="923"/>
     <w:uiPriority w:val="99"/>
     <w:pPr>
       <w:pBdr/>
@@ -22796,9 +23191,9 @@
       </w:tcPr>
     </w:tblStylePr>
   </w:style>
-  <w:style w:type="table" w:styleId="836">
+  <w:style w:type="table" w:styleId="846">
     <w:name w:val="List Table 2 - Accent 5"/>
-    <w:basedOn w:val="913"/>
+    <w:basedOn w:val="923"/>
     <w:uiPriority w:val="99"/>
     <w:pPr>
       <w:pBdr/>
@@ -23034,9 +23429,9 @@
       </w:tcPr>
     </w:tblStylePr>
   </w:style>
-  <w:style w:type="table" w:styleId="837">
+  <w:style w:type="table" w:styleId="847">
     <w:name w:val="List Table 2 - Accent 6"/>
-    <w:basedOn w:val="913"/>
+    <w:basedOn w:val="923"/>
     <w:uiPriority w:val="99"/>
     <w:pPr>
       <w:pBdr/>
@@ -23272,9 +23667,9 @@
       </w:tcPr>
     </w:tblStylePr>
   </w:style>
-  <w:style w:type="table" w:styleId="838">
+  <w:style w:type="table" w:styleId="848">
     <w:name w:val="List Table 3"/>
-    <w:basedOn w:val="913"/>
+    <w:basedOn w:val="923"/>
     <w:uiPriority w:val="99"/>
     <w:pPr>
       <w:pBdr/>
@@ -23500,9 +23895,9 @@
       </w:tcPr>
     </w:tblStylePr>
   </w:style>
-  <w:style w:type="table" w:styleId="839">
+  <w:style w:type="table" w:styleId="849">
     <w:name w:val="List Table 3 - Accent 1"/>
-    <w:basedOn w:val="913"/>
+    <w:basedOn w:val="923"/>
     <w:uiPriority w:val="99"/>
     <w:pPr>
       <w:pBdr/>
@@ -23728,9 +24123,9 @@
       </w:tcPr>
     </w:tblStylePr>
   </w:style>
-  <w:style w:type="table" w:styleId="840">
+  <w:style w:type="table" w:styleId="850">
     <w:name w:val="List Table 3 - Accent 2"/>
-    <w:basedOn w:val="913"/>
+    <w:basedOn w:val="923"/>
     <w:uiPriority w:val="99"/>
     <w:pPr>
       <w:pBdr/>
@@ -23956,9 +24351,9 @@
       </w:tcPr>
     </w:tblStylePr>
   </w:style>
-  <w:style w:type="table" w:styleId="841">
+  <w:style w:type="table" w:styleId="851">
     <w:name w:val="List Table 3 - Accent 3"/>
-    <w:basedOn w:val="913"/>
+    <w:basedOn w:val="923"/>
     <w:uiPriority w:val="99"/>
     <w:pPr>
       <w:pBdr/>
@@ -24184,9 +24579,9 @@
       </w:tcPr>
     </w:tblStylePr>
   </w:style>
-  <w:style w:type="table" w:styleId="842">
+  <w:style w:type="table" w:styleId="852">
     <w:name w:val="List Table 3 - Accent 4"/>
-    <w:basedOn w:val="913"/>
+    <w:basedOn w:val="923"/>
     <w:uiPriority w:val="99"/>
     <w:pPr>
       <w:pBdr/>
@@ -24412,9 +24807,9 @@
       </w:tcPr>
     </w:tblStylePr>
   </w:style>
-  <w:style w:type="table" w:styleId="843">
+  <w:style w:type="table" w:styleId="853">
     <w:name w:val="List Table 3 - Accent 5"/>
-    <w:basedOn w:val="913"/>
+    <w:basedOn w:val="923"/>
     <w:uiPriority w:val="99"/>
     <w:pPr>
       <w:pBdr/>
@@ -24640,9 +25035,9 @@
       </w:tcPr>
     </w:tblStylePr>
   </w:style>
-  <w:style w:type="table" w:styleId="844">
+  <w:style w:type="table" w:styleId="854">
     <w:name w:val="List Table 3 - Accent 6"/>
-    <w:basedOn w:val="913"/>
+    <w:basedOn w:val="923"/>
     <w:uiPriority w:val="99"/>
     <w:pPr>
       <w:pBdr/>
@@ -24868,9 +25263,9 @@
       </w:tcPr>
     </w:tblStylePr>
   </w:style>
-  <w:style w:type="table" w:styleId="845">
+  <w:style w:type="table" w:styleId="855">
     <w:name w:val="List Table 4"/>
-    <w:basedOn w:val="913"/>
+    <w:basedOn w:val="923"/>
     <w:uiPriority w:val="99"/>
     <w:pPr>
       <w:pBdr/>
@@ -25093,9 +25488,9 @@
       </w:tcPr>
     </w:tblStylePr>
   </w:style>
-  <w:style w:type="table" w:styleId="846">
+  <w:style w:type="table" w:styleId="856">
     <w:name w:val="List Table 4 - Accent 1"/>
-    <w:basedOn w:val="913"/>
+    <w:basedOn w:val="923"/>
     <w:uiPriority w:val="99"/>
     <w:pPr>
       <w:pBdr/>
@@ -25318,9 +25713,9 @@
       </w:tcPr>
     </w:tblStylePr>
   </w:style>
-  <w:style w:type="table" w:styleId="847">
+  <w:style w:type="table" w:styleId="857">
     <w:name w:val="List Table 4 - Accent 2"/>
-    <w:basedOn w:val="913"/>
+    <w:basedOn w:val="923"/>
     <w:uiPriority w:val="99"/>
     <w:pPr>
       <w:pBdr/>
@@ -25543,9 +25938,9 @@
       </w:tcPr>
     </w:tblStylePr>
   </w:style>
-  <w:style w:type="table" w:styleId="848">
+  <w:style w:type="table" w:styleId="858">
     <w:name w:val="List Table 4 - Accent 3"/>
-    <w:basedOn w:val="913"/>
+    <w:basedOn w:val="923"/>
     <w:uiPriority w:val="99"/>
     <w:pPr>
       <w:pBdr/>
@@ -25768,9 +26163,9 @@
       </w:tcPr>
     </w:tblStylePr>
   </w:style>
-  <w:style w:type="table" w:styleId="849">
+  <w:style w:type="table" w:styleId="859">
     <w:name w:val="List Table 4 - Accent 4"/>
-    <w:basedOn w:val="913"/>
+    <w:basedOn w:val="923"/>
     <w:uiPriority w:val="99"/>
     <w:pPr>
       <w:pBdr/>
@@ -25993,9 +26388,9 @@
       </w:tcPr>
     </w:tblStylePr>
   </w:style>
-  <w:style w:type="table" w:styleId="850">
+  <w:style w:type="table" w:styleId="860">
     <w:name w:val="List Table 4 - Accent 5"/>
-    <w:basedOn w:val="913"/>
+    <w:basedOn w:val="923"/>
     <w:uiPriority w:val="99"/>
     <w:pPr>
       <w:pBdr/>
@@ -26218,9 +26613,9 @@
       </w:tcPr>
     </w:tblStylePr>
   </w:style>
-  <w:style w:type="table" w:styleId="851">
+  <w:style w:type="table" w:styleId="861">
     <w:name w:val="List Table 4 - Accent 6"/>
-    <w:basedOn w:val="913"/>
+    <w:basedOn w:val="923"/>
     <w:uiPriority w:val="99"/>
     <w:pPr>
       <w:pBdr/>
@@ -26443,9 +26838,9 @@
       </w:tcPr>
     </w:tblStylePr>
   </w:style>
-  <w:style w:type="table" w:styleId="852">
+  <w:style w:type="table" w:styleId="862">
     <w:name w:val="List Table 5 Dark"/>
-    <w:basedOn w:val="913"/>
+    <w:basedOn w:val="923"/>
     <w:uiPriority w:val="99"/>
     <w:pPr>
       <w:pBdr/>
@@ -26685,9 +27080,9 @@
       </w:tcPr>
     </w:tblStylePr>
   </w:style>
-  <w:style w:type="table" w:styleId="853">
+  <w:style w:type="table" w:styleId="863">
     <w:name w:val="List Table 5 Dark - Accent 1"/>
-    <w:basedOn w:val="913"/>
+    <w:basedOn w:val="923"/>
     <w:uiPriority w:val="99"/>
     <w:pPr>
       <w:pBdr/>
@@ -26927,9 +27322,9 @@
       </w:tcPr>
     </w:tblStylePr>
   </w:style>
-  <w:style w:type="table" w:styleId="854">
+  <w:style w:type="table" w:styleId="864">
     <w:name w:val="List Table 5 Dark - Accent 2"/>
-    <w:basedOn w:val="913"/>
+    <w:basedOn w:val="923"/>
     <w:uiPriority w:val="99"/>
     <w:pPr>
       <w:pBdr/>
@@ -27169,9 +27564,9 @@
       </w:tcPr>
     </w:tblStylePr>
   </w:style>
-  <w:style w:type="table" w:styleId="855">
+  <w:style w:type="table" w:styleId="865">
     <w:name w:val="List Table 5 Dark - Accent 3"/>
-    <w:basedOn w:val="913"/>
+    <w:basedOn w:val="923"/>
     <w:uiPriority w:val="99"/>
     <w:pPr>
       <w:pBdr/>
@@ -27411,9 +27806,9 @@
       </w:tcPr>
     </w:tblStylePr>
   </w:style>
-  <w:style w:type="table" w:styleId="856">
+  <w:style w:type="table" w:styleId="866">
     <w:name w:val="List Table 5 Dark - Accent 4"/>
-    <w:basedOn w:val="913"/>
+    <w:basedOn w:val="923"/>
     <w:uiPriority w:val="99"/>
     <w:pPr>
       <w:pBdr/>
@@ -27653,9 +28048,9 @@
       </w:tcPr>
     </w:tblStylePr>
   </w:style>
-  <w:style w:type="table" w:styleId="857">
+  <w:style w:type="table" w:styleId="867">
     <w:name w:val="List Table 5 Dark - Accent 5"/>
-    <w:basedOn w:val="913"/>
+    <w:basedOn w:val="923"/>
     <w:uiPriority w:val="99"/>
     <w:pPr>
       <w:pBdr/>
@@ -27895,9 +28290,9 @@
       </w:tcPr>
     </w:tblStylePr>
   </w:style>
-  <w:style w:type="table" w:styleId="858">
+  <w:style w:type="table" w:styleId="868">
     <w:name w:val="List Table 5 Dark - Accent 6"/>
-    <w:basedOn w:val="913"/>
+    <w:basedOn w:val="923"/>
     <w:uiPriority w:val="99"/>
     <w:pPr>
       <w:pBdr/>
@@ -28137,9 +28532,9 @@
       </w:tcPr>
     </w:tblStylePr>
   </w:style>
-  <w:style w:type="table" w:styleId="859">
+  <w:style w:type="table" w:styleId="869">
     <w:name w:val="List Table 6 Colorful"/>
-    <w:basedOn w:val="913"/>
+    <w:basedOn w:val="923"/>
     <w:uiPriority w:val="99"/>
     <w:pPr>
       <w:pBdr/>
@@ -28360,9 +28755,9 @@
       </w:tcPr>
     </w:tblStylePr>
   </w:style>
-  <w:style w:type="table" w:styleId="860">
+  <w:style w:type="table" w:styleId="870">
     <w:name w:val="List Table 6 Colorful - Accent 1"/>
-    <w:basedOn w:val="913"/>
+    <w:basedOn w:val="923"/>
     <w:uiPriority w:val="99"/>
     <w:pPr>
       <w:pBdr/>
@@ -28583,9 +28978,9 @@
       </w:tcPr>
     </w:tblStylePr>
   </w:style>
-  <w:style w:type="table" w:styleId="861">
+  <w:style w:type="table" w:styleId="871">
     <w:name w:val="List Table 6 Colorful - Accent 2"/>
-    <w:basedOn w:val="913"/>
+    <w:basedOn w:val="923"/>
     <w:uiPriority w:val="99"/>
     <w:pPr>
       <w:pBdr/>
@@ -28806,9 +29201,9 @@
       </w:tcPr>
     </w:tblStylePr>
   </w:style>
-  <w:style w:type="table" w:styleId="862">
+  <w:style w:type="table" w:styleId="872">
     <w:name w:val="List Table 6 Colorful - Accent 3"/>
-    <w:basedOn w:val="913"/>
+    <w:basedOn w:val="923"/>
     <w:uiPriority w:val="99"/>
     <w:pPr>
       <w:pBdr/>
@@ -29029,9 +29424,9 @@
       </w:tcPr>
     </w:tblStylePr>
   </w:style>
-  <w:style w:type="table" w:styleId="863">
+  <w:style w:type="table" w:styleId="873">
     <w:name w:val="List Table 6 Colorful - Accent 4"/>
-    <w:basedOn w:val="913"/>
+    <w:basedOn w:val="923"/>
     <w:uiPriority w:val="99"/>
     <w:pPr>
       <w:pBdr/>
@@ -29252,9 +29647,9 @@
       </w:tcPr>
     </w:tblStylePr>
   </w:style>
-  <w:style w:type="table" w:styleId="864">
+  <w:style w:type="table" w:styleId="874">
     <w:name w:val="List Table 6 Colorful - Accent 5"/>
-    <w:basedOn w:val="913"/>
+    <w:basedOn w:val="923"/>
     <w:uiPriority w:val="99"/>
     <w:pPr>
       <w:pBdr/>
@@ -29475,9 +29870,9 @@
       </w:tcPr>
     </w:tblStylePr>
   </w:style>
-  <w:style w:type="table" w:styleId="865">
+  <w:style w:type="table" w:styleId="875">
     <w:name w:val="List Table 6 Colorful - Accent 6"/>
-    <w:basedOn w:val="913"/>
+    <w:basedOn w:val="923"/>
     <w:uiPriority w:val="99"/>
     <w:pPr>
       <w:pBdr/>
@@ -29698,9 +30093,9 @@
       </w:tcPr>
     </w:tblStylePr>
   </w:style>
-  <w:style w:type="table" w:styleId="866">
+  <w:style w:type="table" w:styleId="876">
     <w:name w:val="List Table 7 Colorful"/>
-    <w:basedOn w:val="913"/>
+    <w:basedOn w:val="923"/>
     <w:uiPriority w:val="99"/>
     <w:pPr>
       <w:pBdr/>
@@ -29954,9 +30349,9 @@
       </w:tcPr>
     </w:tblStylePr>
   </w:style>
-  <w:style w:type="table" w:styleId="867">
+  <w:style w:type="table" w:styleId="877">
     <w:name w:val="List Table 7 Colorful - Accent 1"/>
-    <w:basedOn w:val="913"/>
+    <w:basedOn w:val="923"/>
     <w:uiPriority w:val="99"/>
     <w:pPr>
       <w:pBdr/>
@@ -30210,9 +30605,9 @@
       </w:tcPr>
     </w:tblStylePr>
   </w:style>
-  <w:style w:type="table" w:styleId="868">
+  <w:style w:type="table" w:styleId="878">
     <w:name w:val="List Table 7 Colorful - Accent 2"/>
-    <w:basedOn w:val="913"/>
+    <w:basedOn w:val="923"/>
     <w:uiPriority w:val="99"/>
     <w:pPr>
       <w:pBdr/>
@@ -30466,9 +30861,9 @@
       </w:tcPr>
     </w:tblStylePr>
   </w:style>
-  <w:style w:type="table" w:styleId="869">
+  <w:style w:type="table" w:styleId="879">
     <w:name w:val="List Table 7 Colorful - Accent 3"/>
-    <w:basedOn w:val="913"/>
+    <w:basedOn w:val="923"/>
     <w:uiPriority w:val="99"/>
     <w:pPr>
       <w:pBdr/>
@@ -30722,9 +31117,9 @@
       </w:tcPr>
     </w:tblStylePr>
   </w:style>
-  <w:style w:type="table" w:styleId="870">
+  <w:style w:type="table" w:styleId="880">
     <w:name w:val="List Table 7 Colorful - Accent 4"/>
-    <w:basedOn w:val="913"/>
+    <w:basedOn w:val="923"/>
     <w:uiPriority w:val="99"/>
     <w:pPr>
       <w:pBdr/>
@@ -30978,9 +31373,9 @@
       </w:tcPr>
     </w:tblStylePr>
   </w:style>
-  <w:style w:type="table" w:styleId="871">
+  <w:style w:type="table" w:styleId="881">
     <w:name w:val="List Table 7 Colorful - Accent 5"/>
-    <w:basedOn w:val="913"/>
+    <w:basedOn w:val="923"/>
     <w:uiPriority w:val="99"/>
     <w:pPr>
       <w:pBdr/>
@@ -31234,9 +31629,9 @@
       </w:tcPr>
     </w:tblStylePr>
   </w:style>
-  <w:style w:type="table" w:styleId="872">
+  <w:style w:type="table" w:styleId="882">
     <w:name w:val="List Table 7 Colorful - Accent 6"/>
-    <w:basedOn w:val="913"/>
+    <w:basedOn w:val="923"/>
     <w:uiPriority w:val="99"/>
     <w:pPr>
       <w:pBdr/>
@@ -31490,9 +31885,9 @@
       </w:tcPr>
     </w:tblStylePr>
   </w:style>
-  <w:style w:type="table" w:styleId="873">
+  <w:style w:type="table" w:styleId="883">
     <w:name w:val="Lined - Accent"/>
-    <w:basedOn w:val="913"/>
+    <w:basedOn w:val="923"/>
     <w:uiPriority w:val="99"/>
     <w:pPr>
       <w:pBdr/>
@@ -31727,9 +32122,9 @@
       </w:tcPr>
     </w:tblStylePr>
   </w:style>
-  <w:style w:type="table" w:styleId="874">
+  <w:style w:type="table" w:styleId="884">
     <w:name w:val="Lined - Accent 1"/>
-    <w:basedOn w:val="913"/>
+    <w:basedOn w:val="923"/>
     <w:uiPriority w:val="99"/>
     <w:pPr>
       <w:pBdr/>
@@ -31964,9 +32359,9 @@
       </w:tcPr>
     </w:tblStylePr>
   </w:style>
-  <w:style w:type="table" w:styleId="875">
+  <w:style w:type="table" w:styleId="885">
     <w:name w:val="Lined - Accent 2"/>
-    <w:basedOn w:val="913"/>
+    <w:basedOn w:val="923"/>
     <w:uiPriority w:val="99"/>
     <w:pPr>
       <w:pBdr/>
@@ -32201,9 +32596,9 @@
       </w:tcPr>
     </w:tblStylePr>
   </w:style>
-  <w:style w:type="table" w:styleId="876">
+  <w:style w:type="table" w:styleId="886">
     <w:name w:val="Lined - Accent 3"/>
-    <w:basedOn w:val="913"/>
+    <w:basedOn w:val="923"/>
     <w:uiPriority w:val="99"/>
     <w:pPr>
       <w:pBdr/>
@@ -32438,9 +32833,9 @@
       </w:tcPr>
     </w:tblStylePr>
   </w:style>
-  <w:style w:type="table" w:styleId="877">
+  <w:style w:type="table" w:styleId="887">
     <w:name w:val="Lined - Accent 4"/>
-    <w:basedOn w:val="913"/>
+    <w:basedOn w:val="923"/>
     <w:uiPriority w:val="99"/>
     <w:pPr>
       <w:pBdr/>
@@ -32675,9 +33070,9 @@
       </w:tcPr>
     </w:tblStylePr>
   </w:style>
-  <w:style w:type="table" w:styleId="878">
+  <w:style w:type="table" w:styleId="888">
     <w:name w:val="Lined - Accent 5"/>
-    <w:basedOn w:val="913"/>
+    <w:basedOn w:val="923"/>
     <w:uiPriority w:val="99"/>
     <w:pPr>
       <w:pBdr/>
@@ -32912,9 +33307,9 @@
       </w:tcPr>
     </w:tblStylePr>
   </w:style>
-  <w:style w:type="table" w:styleId="879">
+  <w:style w:type="table" w:styleId="889">
     <w:name w:val="Lined - Accent 6"/>
-    <w:basedOn w:val="913"/>
+    <w:basedOn w:val="923"/>
     <w:uiPriority w:val="99"/>
     <w:pPr>
       <w:pBdr/>
@@ -33149,9 +33544,9 @@
       </w:tcPr>
     </w:tblStylePr>
   </w:style>
-  <w:style w:type="table" w:styleId="880">
+  <w:style w:type="table" w:styleId="890">
     <w:name w:val="Bordered &amp; Lined - Accent"/>
-    <w:basedOn w:val="913"/>
+    <w:basedOn w:val="923"/>
     <w:uiPriority w:val="99"/>
     <w:pPr>
       <w:pBdr/>
@@ -33393,9 +33788,9 @@
       </w:tcPr>
     </w:tblStylePr>
   </w:style>
-  <w:style w:type="table" w:styleId="881">
+  <w:style w:type="table" w:styleId="891">
     <w:name w:val="Bordered &amp; Lined - Accent 1"/>
-    <w:basedOn w:val="913"/>
+    <w:basedOn w:val="923"/>
     <w:uiPriority w:val="99"/>
     <w:pPr>
       <w:pBdr/>
@@ -33637,9 +34032,9 @@
       </w:tcPr>
     </w:tblStylePr>
   </w:style>
-  <w:style w:type="table" w:styleId="882">
+  <w:style w:type="table" w:styleId="892">
     <w:name w:val="Bordered &amp; Lined - Accent 2"/>
-    <w:basedOn w:val="913"/>
+    <w:basedOn w:val="923"/>
     <w:uiPriority w:val="99"/>
     <w:pPr>
       <w:pBdr/>
@@ -33881,9 +34276,9 @@
       </w:tcPr>
     </w:tblStylePr>
   </w:style>
-  <w:style w:type="table" w:styleId="883">
+  <w:style w:type="table" w:styleId="893">
     <w:name w:val="Bordered &amp; Lined - Accent 3"/>
-    <w:basedOn w:val="913"/>
+    <w:basedOn w:val="923"/>
     <w:uiPriority w:val="99"/>
     <w:pPr>
       <w:pBdr/>
@@ -34125,9 +34520,9 @@
       </w:tcPr>
     </w:tblStylePr>
   </w:style>
-  <w:style w:type="table" w:styleId="884">
+  <w:style w:type="table" w:styleId="894">
     <w:name w:val="Bordered &amp; Lined - Accent 4"/>
-    <w:basedOn w:val="913"/>
+    <w:basedOn w:val="923"/>
     <w:uiPriority w:val="99"/>
     <w:pPr>
       <w:pBdr/>
@@ -34369,9 +34764,9 @@
       </w:tcPr>
     </w:tblStylePr>
   </w:style>
-  <w:style w:type="table" w:styleId="885">
+  <w:style w:type="table" w:styleId="895">
     <w:name w:val="Bordered &amp; Lined - Accent 5"/>
-    <w:basedOn w:val="913"/>
+    <w:basedOn w:val="923"/>
     <w:uiPriority w:val="99"/>
     <w:pPr>
       <w:pBdr/>
@@ -34613,9 +35008,9 @@
       </w:tcPr>
     </w:tblStylePr>
   </w:style>
-  <w:style w:type="table" w:styleId="886">
+  <w:style w:type="table" w:styleId="896">
     <w:name w:val="Bordered &amp; Lined - Accent 6"/>
-    <w:basedOn w:val="913"/>
+    <w:basedOn w:val="923"/>
     <w:uiPriority w:val="99"/>
     <w:pPr>
       <w:pBdr/>
@@ -34857,9 +35252,9 @@
       </w:tcPr>
     </w:tblStylePr>
   </w:style>
-  <w:style w:type="table" w:styleId="887">
+  <w:style w:type="table" w:styleId="897">
     <w:name w:val="Bordered"/>
-    <w:basedOn w:val="913"/>
+    <w:basedOn w:val="923"/>
     <w:uiPriority w:val="99"/>
     <w:pPr>
       <w:pBdr/>
@@ -35088,9 +35483,9 @@
       </w:tcPr>
     </w:tblStylePr>
   </w:style>
-  <w:style w:type="table" w:styleId="888">
+  <w:style w:type="table" w:styleId="898">
     <w:name w:val="Bordered - Accent 1"/>
-    <w:basedOn w:val="913"/>
+    <w:basedOn w:val="923"/>
     <w:uiPriority w:val="99"/>
     <w:pPr>
       <w:pBdr/>
@@ -35319,9 +35714,9 @@
       </w:tcPr>
     </w:tblStylePr>
   </w:style>
-  <w:style w:type="table" w:styleId="889">
+  <w:style w:type="table" w:styleId="899">
     <w:name w:val="Bordered - Accent 2"/>
-    <w:basedOn w:val="913"/>
+    <w:basedOn w:val="923"/>
     <w:uiPriority w:val="99"/>
     <w:pPr>
       <w:pBdr/>
@@ -35550,9 +35945,9 @@
       </w:tcPr>
     </w:tblStylePr>
   </w:style>
-  <w:style w:type="table" w:styleId="890">
+  <w:style w:type="table" w:styleId="900">
     <w:name w:val="Bordered - Accent 3"/>
-    <w:basedOn w:val="913"/>
+    <w:basedOn w:val="923"/>
     <w:uiPriority w:val="99"/>
     <w:pPr>
       <w:pBdr/>
@@ -35781,9 +36176,9 @@
       </w:tcPr>
     </w:tblStylePr>
   </w:style>
-  <w:style w:type="table" w:styleId="891">
+  <w:style w:type="table" w:styleId="901">
     <w:name w:val="Bordered - Accent 4"/>
-    <w:basedOn w:val="913"/>
+    <w:basedOn w:val="923"/>
     <w:uiPriority w:val="99"/>
     <w:pPr>
       <w:pBdr/>
@@ -36012,9 +36407,9 @@
       </w:tcPr>
     </w:tblStylePr>
   </w:style>
-  <w:style w:type="table" w:styleId="892">
+  <w:style w:type="table" w:styleId="902">
     <w:name w:val="Bordered - Accent 5"/>
-    <w:basedOn w:val="913"/>
+    <w:basedOn w:val="923"/>
     <w:uiPriority w:val="99"/>
     <w:pPr>
       <w:pBdr/>
@@ -36243,9 +36638,9 @@
       </w:tcPr>
     </w:tblStylePr>
   </w:style>
-  <w:style w:type="table" w:styleId="893">
+  <w:style w:type="table" w:styleId="903">
     <w:name w:val="Bordered - Accent 6"/>
-    <w:basedOn w:val="913"/>
+    <w:basedOn w:val="923"/>
     <w:uiPriority w:val="99"/>
     <w:pPr>
       <w:pBdr/>
@@ -36474,7 +36869,7 @@
       </w:tcPr>
     </w:tblStylePr>
   </w:style>
-  <w:style w:type="character" w:styleId="894">
+  <w:style w:type="character" w:styleId="904">
     <w:name w:val="Hyperlink"/>
     <w:uiPriority w:val="99"/>
     <w:unhideWhenUsed/>
@@ -36488,10 +36883,10 @@
       <w:u w:val="single"/>
     </w:rPr>
   </w:style>
-  <w:style w:type="paragraph" w:styleId="895">
+  <w:style w:type="paragraph" w:styleId="905">
     <w:name w:val="footnote text"/>
-    <w:basedOn w:val="912"/>
-    <w:link w:val="896"/>
+    <w:basedOn w:val="922"/>
+    <w:link w:val="906"/>
     <w:uiPriority w:val="99"/>
     <w:semiHidden/>
     <w:unhideWhenUsed/>
@@ -36504,9 +36899,9 @@
       <w:sz w:val="18"/>
     </w:rPr>
   </w:style>
-  <w:style w:type="character" w:styleId="896">
+  <w:style w:type="character" w:styleId="906">
     <w:name w:val="Footnote Text Char"/>
-    <w:link w:val="895"/>
+    <w:link w:val="905"/>
     <w:uiPriority w:val="99"/>
     <w:pPr>
       <w:pBdr/>
@@ -36517,7 +36912,7 @@
       <w:sz w:val="18"/>
     </w:rPr>
   </w:style>
-  <w:style w:type="character" w:styleId="897">
+  <w:style w:type="character" w:styleId="907">
     <w:name w:val="footnote reference"/>
     <w:uiPriority w:val="99"/>
     <w:unhideWhenUsed/>
@@ -36530,10 +36925,10 @@
       <w:vertAlign w:val="superscript"/>
     </w:rPr>
   </w:style>
-  <w:style w:type="paragraph" w:styleId="898">
+  <w:style w:type="paragraph" w:styleId="908">
     <w:name w:val="endnote text"/>
-    <w:basedOn w:val="912"/>
-    <w:link w:val="899"/>
+    <w:basedOn w:val="922"/>
+    <w:link w:val="909"/>
     <w:uiPriority w:val="99"/>
     <w:semiHidden/>
     <w:unhideWhenUsed/>
@@ -36546,9 +36941,9 @@
       <w:sz w:val="20"/>
     </w:rPr>
   </w:style>
-  <w:style w:type="character" w:styleId="899">
+  <w:style w:type="character" w:styleId="909">
     <w:name w:val="Endnote Text Char"/>
-    <w:link w:val="898"/>
+    <w:link w:val="908"/>
     <w:uiPriority w:val="99"/>
     <w:pPr>
       <w:pBdr/>
@@ -36559,7 +36954,7 @@
       <w:sz w:val="20"/>
     </w:rPr>
   </w:style>
-  <w:style w:type="character" w:styleId="900">
+  <w:style w:type="character" w:styleId="910">
     <w:name w:val="endnote reference"/>
     <w:uiPriority w:val="99"/>
     <w:semiHidden/>
@@ -36573,10 +36968,10 @@
       <w:vertAlign w:val="superscript"/>
     </w:rPr>
   </w:style>
-  <w:style w:type="paragraph" w:styleId="901">
+  <w:style w:type="paragraph" w:styleId="911">
     <w:name w:val="toc 1"/>
-    <w:basedOn w:val="912"/>
-    <w:next w:val="912"/>
+    <w:basedOn w:val="922"/>
+    <w:next w:val="922"/>
     <w:uiPriority w:val="39"/>
     <w:unhideWhenUsed/>
     <w:pPr>
@@ -36585,10 +36980,10 @@
       <w:ind w:right="0" w:firstLine="0" w:left="0"/>
     </w:pPr>
   </w:style>
-  <w:style w:type="paragraph" w:styleId="902">
+  <w:style w:type="paragraph" w:styleId="912">
     <w:name w:val="toc 2"/>
-    <w:basedOn w:val="912"/>
-    <w:next w:val="912"/>
+    <w:basedOn w:val="922"/>
+    <w:next w:val="922"/>
     <w:uiPriority w:val="39"/>
     <w:unhideWhenUsed/>
     <w:pPr>
@@ -36597,10 +36992,10 @@
       <w:ind w:right="0" w:firstLine="0" w:left="283"/>
     </w:pPr>
   </w:style>
-  <w:style w:type="paragraph" w:styleId="903">
+  <w:style w:type="paragraph" w:styleId="913">
     <w:name w:val="toc 3"/>
-    <w:basedOn w:val="912"/>
-    <w:next w:val="912"/>
+    <w:basedOn w:val="922"/>
+    <w:next w:val="922"/>
     <w:uiPriority w:val="39"/>
     <w:unhideWhenUsed/>
     <w:pPr>
@@ -36609,10 +37004,10 @@
       <w:ind w:right="0" w:firstLine="0" w:left="567"/>
     </w:pPr>
   </w:style>
-  <w:style w:type="paragraph" w:styleId="904">
+  <w:style w:type="paragraph" w:styleId="914">
     <w:name w:val="toc 4"/>
-    <w:basedOn w:val="912"/>
-    <w:next w:val="912"/>
+    <w:basedOn w:val="922"/>
+    <w:next w:val="922"/>
     <w:uiPriority w:val="39"/>
     <w:unhideWhenUsed/>
     <w:pPr>
@@ -36621,10 +37016,10 @@
       <w:ind w:right="0" w:firstLine="0" w:left="850"/>
     </w:pPr>
   </w:style>
-  <w:style w:type="paragraph" w:styleId="905">
+  <w:style w:type="paragraph" w:styleId="915">
     <w:name w:val="toc 5"/>
-    <w:basedOn w:val="912"/>
-    <w:next w:val="912"/>
+    <w:basedOn w:val="922"/>
+    <w:next w:val="922"/>
     <w:uiPriority w:val="39"/>
     <w:unhideWhenUsed/>
     <w:pPr>
@@ -36633,10 +37028,10 @@
       <w:ind w:right="0" w:firstLine="0" w:left="1134"/>
     </w:pPr>
   </w:style>
-  <w:style w:type="paragraph" w:styleId="906">
+  <w:style w:type="paragraph" w:styleId="916">
     <w:name w:val="toc 6"/>
-    <w:basedOn w:val="912"/>
-    <w:next w:val="912"/>
+    <w:basedOn w:val="922"/>
+    <w:next w:val="922"/>
     <w:uiPriority w:val="39"/>
     <w:unhideWhenUsed/>
     <w:pPr>
@@ -36645,10 +37040,10 @@
       <w:ind w:right="0" w:firstLine="0" w:left="1417"/>
     </w:pPr>
   </w:style>
-  <w:style w:type="paragraph" w:styleId="907">
+  <w:style w:type="paragraph" w:styleId="917">
     <w:name w:val="toc 7"/>
-    <w:basedOn w:val="912"/>
-    <w:next w:val="912"/>
+    <w:basedOn w:val="922"/>
+    <w:next w:val="922"/>
     <w:uiPriority w:val="39"/>
     <w:unhideWhenUsed/>
     <w:pPr>
@@ -36657,10 +37052,10 @@
       <w:ind w:right="0" w:firstLine="0" w:left="1701"/>
     </w:pPr>
   </w:style>
-  <w:style w:type="paragraph" w:styleId="908">
+  <w:style w:type="paragraph" w:styleId="918">
     <w:name w:val="toc 8"/>
-    <w:basedOn w:val="912"/>
-    <w:next w:val="912"/>
+    <w:basedOn w:val="922"/>
+    <w:next w:val="922"/>
     <w:uiPriority w:val="39"/>
     <w:unhideWhenUsed/>
     <w:pPr>
@@ -36669,10 +37064,10 @@
       <w:ind w:right="0" w:firstLine="0" w:left="1984"/>
     </w:pPr>
   </w:style>
-  <w:style w:type="paragraph" w:styleId="909">
+  <w:style w:type="paragraph" w:styleId="919">
     <w:name w:val="toc 9"/>
-    <w:basedOn w:val="912"/>
-    <w:next w:val="912"/>
+    <w:basedOn w:val="922"/>
+    <w:next w:val="922"/>
     <w:uiPriority w:val="39"/>
     <w:unhideWhenUsed/>
     <w:pPr>
@@ -36681,7 +37076,7 @@
       <w:ind w:right="0" w:firstLine="0" w:left="2268"/>
     </w:pPr>
   </w:style>
-  <w:style w:type="paragraph" w:styleId="910">
+  <w:style w:type="paragraph" w:styleId="920">
     <w:name w:val="TOC Heading"/>
     <w:uiPriority w:val="39"/>
     <w:unhideWhenUsed/>
@@ -36691,10 +37086,10 @@
       <w:ind/>
     </w:pPr>
   </w:style>
-  <w:style w:type="paragraph" w:styleId="911">
+  <w:style w:type="paragraph" w:styleId="921">
     <w:name w:val="table of figures"/>
-    <w:basedOn w:val="912"/>
-    <w:next w:val="912"/>
+    <w:basedOn w:val="922"/>
+    <w:next w:val="922"/>
     <w:uiPriority w:val="99"/>
     <w:unhideWhenUsed/>
     <w:pPr>
@@ -36703,7 +37098,7 @@
       <w:ind/>
     </w:pPr>
   </w:style>
-  <w:style w:type="paragraph" w:styleId="912" w:default="1">
+  <w:style w:type="paragraph" w:styleId="922" w:default="1">
     <w:name w:val="Normal"/>
     <w:qFormat/>
     <w:pPr>
@@ -36712,7 +37107,7 @@
       <w:ind/>
     </w:pPr>
   </w:style>
-  <w:style w:type="table" w:styleId="913" w:default="1">
+  <w:style w:type="table" w:styleId="923" w:default="1">
     <w:name w:val="Normal Table"/>
     <w:uiPriority w:val="99"/>
     <w:semiHidden/>
@@ -36905,7 +37300,7 @@
       </w:tcPr>
     </w:tblStylePr>
   </w:style>
-  <w:style w:type="numbering" w:styleId="914" w:default="1">
+  <w:style w:type="numbering" w:styleId="924" w:default="1">
     <w:name w:val="No List"/>
     <w:uiPriority w:val="99"/>
     <w:semiHidden/>
@@ -36916,9 +37311,9 @@
       <w:ind/>
     </w:pPr>
   </w:style>
-  <w:style w:type="paragraph" w:styleId="915">
+  <w:style w:type="paragraph" w:styleId="925">
     <w:name w:val="No Spacing"/>
-    <w:basedOn w:val="912"/>
+    <w:basedOn w:val="922"/>
     <w:uiPriority w:val="1"/>
     <w:qFormat/>
     <w:pPr>
@@ -36927,9 +37322,9 @@
       <w:ind/>
     </w:pPr>
   </w:style>
-  <w:style w:type="paragraph" w:styleId="916">
+  <w:style w:type="paragraph" w:styleId="926">
     <w:name w:val="List Paragraph"/>
-    <w:basedOn w:val="912"/>
+    <w:basedOn w:val="922"/>
     <w:uiPriority w:val="34"/>
     <w:qFormat/>
     <w:pPr>
@@ -36939,7 +37334,7 @@
       <w:contextualSpacing w:val="true"/>
     </w:pPr>
   </w:style>
-  <w:style w:type="character" w:styleId="917" w:default="1">
+  <w:style w:type="character" w:styleId="927" w:default="1">
     <w:name w:val="Default Paragraph Font"/>
     <w:uiPriority w:val="1"/>
     <w:semiHidden/>

</xml_diff>